<commit_message>
Commit 2019-06-13 kl. 09:41
</commit_message>
<xml_diff>
--- a/Work/Fixzone/Ecomaster/Ecomaster.docx
+++ b/Work/Fixzone/Ecomaster/Ecomaster.docx
@@ -1,6 +1,6 @@
 
 <file path=word/document.xml><?xml version="1.0" encoding="utf-8"?>
-<w:document xmlns:wpc="http://schemas.microsoft.com/office/word/2010/wordprocessingCanvas" xmlns:cx="http://schemas.microsoft.com/office/drawing/2014/chartex" xmlns:cx1="http://schemas.microsoft.com/office/drawing/2015/9/8/chartex" xmlns:cx2="http://schemas.microsoft.com/office/drawing/2015/10/21/chartex" xmlns:cx3="http://schemas.microsoft.com/office/drawing/2016/5/9/chartex" xmlns:cx4="http://schemas.microsoft.com/office/drawing/2016/5/10/chartex" xmlns:cx5="http://schemas.microsoft.com/office/drawing/2016/5/11/chartex" xmlns:cx6="http://schemas.microsoft.com/office/drawing/2016/5/12/chartex" xmlns:cx7="http://schemas.microsoft.com/office/drawing/2016/5/13/chartex" xmlns:cx8="http://schemas.microsoft.com/office/drawing/2016/5/14/chartex" xmlns:mc="http://schemas.openxmlformats.org/markup-compatibility/2006" xmlns:aink="http://schemas.microsoft.com/office/drawing/2016/ink" xmlns:am3d="http://schemas.microsoft.com/office/drawing/2017/model3d" xmlns:o="urn:schemas-microsoft-com:office:office" xmlns:r="http://schemas.openxmlformats.org/officeDocument/2006/relationships" xmlns:m="http://schemas.openxmlformats.org/officeDocument/2006/math" xmlns:v="urn:schemas-microsoft-com:vml" xmlns:wp14="http://schemas.microsoft.com/office/word/2010/wordprocessingDrawing" xmlns:wp="http://schemas.openxmlformats.org/drawingml/2006/wordprocessingDrawing" xmlns:w10="urn:schemas-microsoft-com:office:word" xmlns:w="http://schemas.openxmlformats.org/wordprocessingml/2006/main" xmlns:w14="http://schemas.microsoft.com/office/word/2010/wordml" xmlns:w15="http://schemas.microsoft.com/office/word/2012/wordml" xmlns:w16cid="http://schemas.microsoft.com/office/word/2016/wordml/cid" xmlns:w16se="http://schemas.microsoft.com/office/word/2015/wordml/symex" xmlns:wpg="http://schemas.microsoft.com/office/word/2010/wordprocessingGroup" xmlns:wpi="http://schemas.microsoft.com/office/word/2010/wordprocessingInk" xmlns:wne="http://schemas.microsoft.com/office/word/2006/wordml" xmlns:wps="http://schemas.microsoft.com/office/word/2010/wordprocessingShape" mc:Ignorable="w14 w15 w16se w16cid wp14">
+<w:document xmlns:wpc="http://schemas.microsoft.com/office/word/2010/wordprocessingCanvas" xmlns:mc="http://schemas.openxmlformats.org/markup-compatibility/2006" xmlns:o="urn:schemas-microsoft-com:office:office" xmlns:r="http://schemas.openxmlformats.org/officeDocument/2006/relationships" xmlns:m="http://schemas.openxmlformats.org/officeDocument/2006/math" xmlns:v="urn:schemas-microsoft-com:vml" xmlns:wp14="http://schemas.microsoft.com/office/word/2010/wordprocessingDrawing" xmlns:wp="http://schemas.openxmlformats.org/drawingml/2006/wordprocessingDrawing" xmlns:w10="urn:schemas-microsoft-com:office:word" xmlns:w="http://schemas.openxmlformats.org/wordprocessingml/2006/main" xmlns:w14="http://schemas.microsoft.com/office/word/2010/wordml" xmlns:wpg="http://schemas.microsoft.com/office/word/2010/wordprocessingGroup" xmlns:wpi="http://schemas.microsoft.com/office/word/2010/wordprocessingInk" xmlns:wne="http://schemas.microsoft.com/office/word/2006/wordml" xmlns:wps="http://schemas.microsoft.com/office/word/2010/wordprocessingShape" mc:Ignorable="w14 wp14">
   <w:body>
     <w:p>
       <w:pPr>
@@ -39,6 +39,111 @@
           <w:noProof/>
         </w:rPr>
       </w:pPr>
+      <w:bookmarkStart w:id="0" w:name="_GoBack"/>
+      <w:bookmarkEnd w:id="0"/>
+      <w:r>
+        <w:rPr>
+          <w:noProof/>
+          <w:lang w:eastAsia="en-GB"/>
+        </w:rPr>
+        <mc:AlternateContent>
+          <mc:Choice Requires="wps">
+            <w:drawing>
+              <wp:anchor distT="45720" distB="45720" distL="114300" distR="114300" simplePos="0" relativeHeight="251681792" behindDoc="0" locked="0" layoutInCell="1" allowOverlap="1" wp14:anchorId="7FC794AA" wp14:editId="269F2E14">
+                <wp:simplePos x="0" y="0"/>
+                <wp:positionH relativeFrom="margin">
+                  <wp:posOffset>3895725</wp:posOffset>
+                </wp:positionH>
+                <wp:positionV relativeFrom="paragraph">
+                  <wp:posOffset>186055</wp:posOffset>
+                </wp:positionV>
+                <wp:extent cx="895350" cy="295275"/>
+                <wp:effectExtent l="0" t="0" r="0" b="9525"/>
+                <wp:wrapSquare wrapText="bothSides"/>
+                <wp:docPr id="2" name="Text Box 2"/>
+                <wp:cNvGraphicFramePr>
+                  <a:graphicFrameLocks xmlns:a="http://schemas.openxmlformats.org/drawingml/2006/main"/>
+                </wp:cNvGraphicFramePr>
+                <a:graphic xmlns:a="http://schemas.openxmlformats.org/drawingml/2006/main">
+                  <a:graphicData uri="http://schemas.microsoft.com/office/word/2010/wordprocessingShape">
+                    <wps:wsp>
+                      <wps:cNvSpPr txBox="1">
+                        <a:spLocks noChangeArrowheads="1"/>
+                      </wps:cNvSpPr>
+                      <wps:spPr bwMode="auto">
+                        <a:xfrm>
+                          <a:off x="0" y="0"/>
+                          <a:ext cx="895350" cy="295275"/>
+                        </a:xfrm>
+                        <a:prstGeom prst="rect">
+                          <a:avLst/>
+                        </a:prstGeom>
+                        <a:solidFill>
+                          <a:srgbClr val="FFFFFF"/>
+                        </a:solidFill>
+                        <a:ln w="9525">
+                          <a:noFill/>
+                          <a:miter lim="800000"/>
+                          <a:headEnd/>
+                          <a:tailEnd/>
+                        </a:ln>
+                      </wps:spPr>
+                      <wps:txbx>
+                        <w:txbxContent>
+                          <w:p>
+                            <w:r>
+                              <w:rPr>
+                                <w:b/>
+                                <w:bCs/>
+                                <w:noProof/>
+                              </w:rPr>
+                              <w:t>Webb app</w:t>
+                            </w:r>
+                          </w:p>
+                        </w:txbxContent>
+                      </wps:txbx>
+                      <wps:bodyPr rot="0" vert="horz" wrap="square" lIns="91440" tIns="45720" rIns="91440" bIns="45720" anchor="t" anchorCtr="0">
+                        <a:noAutofit/>
+                      </wps:bodyPr>
+                    </wps:wsp>
+                  </a:graphicData>
+                </a:graphic>
+                <wp14:sizeRelH relativeFrom="margin">
+                  <wp14:pctWidth>0</wp14:pctWidth>
+                </wp14:sizeRelH>
+                <wp14:sizeRelV relativeFrom="margin">
+                  <wp14:pctHeight>0</wp14:pctHeight>
+                </wp14:sizeRelV>
+              </wp:anchor>
+            </w:drawing>
+          </mc:Choice>
+          <mc:Fallback>
+            <w:pict>
+              <v:shapetype id="_x0000_t202" coordsize="21600,21600" o:spt="202" path="m,l,21600r21600,l21600,xe">
+                <v:stroke joinstyle="miter"/>
+                <v:path gradientshapeok="t" o:connecttype="rect"/>
+              </v:shapetype>
+              <v:shape id="Text Box 2" o:spid="_x0000_s1026" type="#_x0000_t202" style="position:absolute;margin-left:306.75pt;margin-top:14.65pt;width:70.5pt;height:23.25pt;z-index:251681792;visibility:visible;mso-wrap-style:square;mso-width-percent:0;mso-height-percent:0;mso-wrap-distance-left:9pt;mso-wrap-distance-top:3.6pt;mso-wrap-distance-right:9pt;mso-wrap-distance-bottom:3.6pt;mso-position-horizontal:absolute;mso-position-horizontal-relative:margin;mso-position-vertical:absolute;mso-position-vertical-relative:text;mso-width-percent:0;mso-height-percent:0;mso-width-relative:margin;mso-height-relative:margin;v-text-anchor:top" o:gfxdata="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" stroked="f">
+                <v:textbox>
+                  <w:txbxContent>
+                    <w:p>
+                      <w:r>
+                        <w:rPr>
+                          <w:b/>
+                          <w:bCs/>
+                          <w:noProof/>
+                        </w:rPr>
+                        <w:t>Webb app</w:t>
+                      </w:r>
+                    </w:p>
+                  </w:txbxContent>
+                </v:textbox>
+                <w10:wrap type="square" anchorx="margin"/>
+              </v:shape>
+            </w:pict>
+          </mc:Fallback>
+        </mc:AlternateContent>
+      </w:r>
     </w:p>
     <w:p>
       <w:pPr>
@@ -51,11 +156,12 @@
       <w:r>
         <w:rPr>
           <w:noProof/>
+          <w:lang w:eastAsia="en-GB"/>
         </w:rPr>
         <mc:AlternateContent>
           <mc:Choice Requires="wps">
             <w:drawing>
-              <wp:anchor distT="45720" distB="45720" distL="114300" distR="114300" simplePos="0" relativeHeight="251664384" behindDoc="0" locked="0" layoutInCell="1" allowOverlap="1" wp14:anchorId="52D3C69A" wp14:editId="2176DEEF">
+              <wp:anchor distT="45720" distB="45720" distL="114300" distR="114300" simplePos="0" relativeHeight="251664384" behindDoc="0" locked="0" layoutInCell="1" allowOverlap="1" wp14:anchorId="088153A0" wp14:editId="6471E0BD">
                 <wp:simplePos x="0" y="0"/>
                 <wp:positionH relativeFrom="margin">
                   <wp:posOffset>3933825</wp:posOffset>
@@ -99,9 +205,11 @@
                       <wps:txbx>
                         <w:txbxContent>
                           <w:p>
+                            <w:proofErr w:type="gramStart"/>
                             <w:r>
                               <w:t>html</w:t>
                             </w:r>
+                            <w:proofErr w:type="gramEnd"/>
                             <w:r>
                               <w:br/>
                               <w:t>css</w:t>
@@ -135,7 +243,7 @@
               </wp:anchor>
             </w:drawing>
           </mc:Choice>
-          <mc:Fallback>
+          <mc:Fallback xmlns:w16se="http://schemas.microsoft.com/office/word/2015/wordml/symex" xmlns:w16cid="http://schemas.microsoft.com/office/word/2016/wordml/cid" xmlns:w15="http://schemas.microsoft.com/office/word/2012/wordml" xmlns:am3d="http://schemas.microsoft.com/office/drawing/2017/model3d" xmlns:aink="http://schemas.microsoft.com/office/drawing/2016/ink" xmlns:cx8="http://schemas.microsoft.com/office/drawing/2016/5/14/chartex" xmlns:cx7="http://schemas.microsoft.com/office/drawing/2016/5/13/chartex" xmlns:cx6="http://schemas.microsoft.com/office/drawing/2016/5/12/chartex" xmlns:cx5="http://schemas.microsoft.com/office/drawing/2016/5/11/chartex" xmlns:cx4="http://schemas.microsoft.com/office/drawing/2016/5/10/chartex" xmlns:cx3="http://schemas.microsoft.com/office/drawing/2016/5/9/chartex" xmlns:cx2="http://schemas.microsoft.com/office/drawing/2015/10/21/chartex" xmlns:cx1="http://schemas.microsoft.com/office/drawing/2015/9/8/chartex" xmlns:cx="http://schemas.microsoft.com/office/drawing/2014/chartex">
             <w:pict>
               <v:shapetype w14:anchorId="52D3C69A" id="_x0000_t202" coordsize="21600,21600" o:spt="202" path="m,l,21600r21600,l21600,xe">
                 <v:stroke joinstyle="miter"/>
@@ -172,32 +280,6 @@
           </mc:Fallback>
         </mc:AlternateContent>
       </w:r>
-      <w:r>
-        <w:rPr>
-          <w:noProof/>
-        </w:rPr>
-        <w:t xml:space="preserve">                                                                                                                           </w:t>
-      </w:r>
-      <w:r>
-        <w:rPr>
-          <w:noProof/>
-        </w:rPr>
-        <w:t xml:space="preserve">    </w:t>
-      </w:r>
-      <w:r>
-        <w:rPr>
-          <w:noProof/>
-        </w:rPr>
-        <w:t xml:space="preserve"> </w:t>
-      </w:r>
-      <w:r>
-        <w:rPr>
-          <w:b/>
-          <w:bCs/>
-          <w:noProof/>
-        </w:rPr>
-        <w:t>Webb app</w:t>
-      </w:r>
     </w:p>
     <w:p>
       <w:pPr>
@@ -215,6 +297,7 @@
       <w:r>
         <w:rPr>
           <w:noProof/>
+          <w:lang w:eastAsia="en-GB"/>
         </w:rPr>
         <mc:AlternateContent>
           <mc:Choice Requires="wps">
@@ -279,7 +362,7 @@
               </wp:anchor>
             </w:drawing>
           </mc:Choice>
-          <mc:Fallback>
+          <mc:Fallback xmlns:w16se="http://schemas.microsoft.com/office/word/2015/wordml/symex" xmlns:w16cid="http://schemas.microsoft.com/office/word/2016/wordml/cid" xmlns:w15="http://schemas.microsoft.com/office/word/2012/wordml" xmlns:am3d="http://schemas.microsoft.com/office/drawing/2017/model3d" xmlns:aink="http://schemas.microsoft.com/office/drawing/2016/ink" xmlns:cx8="http://schemas.microsoft.com/office/drawing/2016/5/14/chartex" xmlns:cx7="http://schemas.microsoft.com/office/drawing/2016/5/13/chartex" xmlns:cx6="http://schemas.microsoft.com/office/drawing/2016/5/12/chartex" xmlns:cx5="http://schemas.microsoft.com/office/drawing/2016/5/11/chartex" xmlns:cx4="http://schemas.microsoft.com/office/drawing/2016/5/10/chartex" xmlns:cx3="http://schemas.microsoft.com/office/drawing/2016/5/9/chartex" xmlns:cx2="http://schemas.microsoft.com/office/drawing/2015/10/21/chartex" xmlns:cx1="http://schemas.microsoft.com/office/drawing/2015/9/8/chartex" xmlns:cx="http://schemas.microsoft.com/office/drawing/2014/chartex">
             <w:pict>
               <v:shapetype w14:anchorId="70AD567C" id="_x0000_t32" coordsize="21600,21600" o:spt="32" o:oned="t" path="m,l21600,21600e" filled="f">
                 <v:path arrowok="t" fillok="f" o:connecttype="none"/>
@@ -295,6 +378,7 @@
       <w:r>
         <w:rPr>
           <w:noProof/>
+          <w:lang w:eastAsia="en-GB"/>
         </w:rPr>
         <mc:AlternateContent>
           <mc:Choice Requires="wps">
@@ -366,7 +450,7 @@
               </wp:anchor>
             </w:drawing>
           </mc:Choice>
-          <mc:Fallback>
+          <mc:Fallback xmlns:w16se="http://schemas.microsoft.com/office/word/2015/wordml/symex" xmlns:w16cid="http://schemas.microsoft.com/office/word/2016/wordml/cid" xmlns:w15="http://schemas.microsoft.com/office/word/2012/wordml" xmlns:am3d="http://schemas.microsoft.com/office/drawing/2017/model3d" xmlns:aink="http://schemas.microsoft.com/office/drawing/2016/ink" xmlns:cx8="http://schemas.microsoft.com/office/drawing/2016/5/14/chartex" xmlns:cx7="http://schemas.microsoft.com/office/drawing/2016/5/13/chartex" xmlns:cx6="http://schemas.microsoft.com/office/drawing/2016/5/12/chartex" xmlns:cx5="http://schemas.microsoft.com/office/drawing/2016/5/11/chartex" xmlns:cx4="http://schemas.microsoft.com/office/drawing/2016/5/10/chartex" xmlns:cx3="http://schemas.microsoft.com/office/drawing/2016/5/9/chartex" xmlns:cx2="http://schemas.microsoft.com/office/drawing/2015/10/21/chartex" xmlns:cx1="http://schemas.microsoft.com/office/drawing/2015/9/8/chartex" xmlns:cx="http://schemas.microsoft.com/office/drawing/2014/chartex">
             <w:pict>
               <v:shape id="_x0000_s1027" type="#_x0000_t202" style="position:absolute;margin-left:151.5pt;margin-top:14.7pt;width:81pt;height:91.5pt;z-index:251659264;visibility:visible;mso-wrap-style:square;mso-width-percent:0;mso-height-percent:0;mso-wrap-distance-left:9pt;mso-wrap-distance-top:3.6pt;mso-wrap-distance-right:9pt;mso-wrap-distance-bottom:3.6pt;mso-position-horizontal:absolute;mso-position-horizontal-relative:text;mso-position-vertical:absolute;mso-position-vertical-relative:text;mso-width-percent:0;mso-height-percent:0;mso-width-relative:margin;mso-height-relative:margin;v-text-anchor:top" o:gfxdata="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">
                 <v:textbox>
@@ -391,31 +475,32 @@
       <w:r>
         <w:rPr>
           <w:noProof/>
+          <w:lang w:eastAsia="en-GB"/>
         </w:rPr>
         <mc:AlternateContent>
           <mc:Choice Requires="wps">
             <w:drawing>
-              <wp:anchor distT="0" distB="0" distL="114300" distR="114300" simplePos="0" relativeHeight="251679744" behindDoc="0" locked="0" layoutInCell="1" allowOverlap="1">
+              <wp:anchor distT="0" distB="0" distL="114300" distR="114300" simplePos="0" relativeHeight="251676672" behindDoc="0" locked="0" layoutInCell="1" allowOverlap="1" wp14:anchorId="2EF892BF" wp14:editId="112263C2">
                 <wp:simplePos x="0" y="0"/>
                 <wp:positionH relativeFrom="column">
-                  <wp:posOffset>800100</wp:posOffset>
+                  <wp:posOffset>1866900</wp:posOffset>
                 </wp:positionH>
                 <wp:positionV relativeFrom="paragraph">
-                  <wp:posOffset>986790</wp:posOffset>
+                  <wp:posOffset>983615</wp:posOffset>
                 </wp:positionV>
-                <wp:extent cx="800100" cy="742950"/>
-                <wp:effectExtent l="38100" t="38100" r="19050" b="19050"/>
+                <wp:extent cx="314325" cy="752475"/>
+                <wp:effectExtent l="38100" t="0" r="28575" b="47625"/>
                 <wp:wrapNone/>
-                <wp:docPr id="18" name="Straight Arrow Connector 18"/>
+                <wp:docPr id="16" name="Straight Arrow Connector 16"/>
                 <wp:cNvGraphicFramePr/>
                 <a:graphic xmlns:a="http://schemas.openxmlformats.org/drawingml/2006/main">
                   <a:graphicData uri="http://schemas.microsoft.com/office/word/2010/wordprocessingShape">
                     <wps:wsp>
                       <wps:cNvCnPr/>
                       <wps:spPr>
-                        <a:xfrm flipH="1" flipV="1">
+                        <a:xfrm flipH="1">
                           <a:off x="0" y="0"/>
-                          <a:ext cx="800100" cy="742950"/>
+                          <a:ext cx="314325" cy="752475"/>
                         </a:xfrm>
                         <a:prstGeom prst="straightConnector1">
                           <a:avLst/>
@@ -456,7 +541,11 @@
           </mc:Choice>
           <mc:Fallback>
             <w:pict>
-              <v:shape w14:anchorId="0893D44D" id="Straight Arrow Connector 18" o:spid="_x0000_s1026" type="#_x0000_t32" style="position:absolute;margin-left:63pt;margin-top:77.7pt;width:63pt;height:58.5pt;flip:x y;z-index:251679744;visibility:visible;mso-wrap-style:square;mso-width-percent:0;mso-height-percent:0;mso-wrap-distance-left:9pt;mso-wrap-distance-top:0;mso-wrap-distance-right:9pt;mso-wrap-distance-bottom:0;mso-position-horizontal:absolute;mso-position-horizontal-relative:text;mso-position-vertical:absolute;mso-position-vertical-relative:text;mso-width-percent:0;mso-height-percent:0;mso-width-relative:margin;mso-height-relative:margin" o:gfxdata="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" strokecolor="black [3213]" strokeweight="1.25pt">
+              <v:shapetype id="_x0000_t32" coordsize="21600,21600" o:spt="32" o:oned="t" path="m,l21600,21600e" filled="f">
+                <v:path arrowok="t" fillok="f" o:connecttype="none"/>
+                <o:lock v:ext="edit" shapetype="t"/>
+              </v:shapetype>
+              <v:shape id="Straight Arrow Connector 16" o:spid="_x0000_s1026" type="#_x0000_t32" style="position:absolute;margin-left:147pt;margin-top:77.45pt;width:24.75pt;height:59.25pt;flip:x;z-index:251676672;visibility:visible;mso-wrap-style:square;mso-width-percent:0;mso-height-percent:0;mso-wrap-distance-left:9pt;mso-wrap-distance-top:0;mso-wrap-distance-right:9pt;mso-wrap-distance-bottom:0;mso-position-horizontal:absolute;mso-position-horizontal-relative:text;mso-position-vertical:absolute;mso-position-vertical-relative:text;mso-width-percent:0;mso-height-percent:0;mso-width-relative:margin;mso-height-relative:margin" o:gfxdata="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" strokecolor="black [3213]" strokeweight="1.25pt">
                 <v:stroke endarrow="block" joinstyle="miter"/>
               </v:shape>
             </w:pict>
@@ -466,14 +555,91 @@
       <w:r>
         <w:rPr>
           <w:noProof/>
+          <w:lang w:eastAsia="en-GB"/>
         </w:rPr>
         <mc:AlternateContent>
           <mc:Choice Requires="wps">
             <w:drawing>
-              <wp:anchor distT="45720" distB="45720" distL="114300" distR="114300" simplePos="0" relativeHeight="251678720" behindDoc="0" locked="0" layoutInCell="1" allowOverlap="1" wp14:anchorId="734EC2BA" wp14:editId="2F9155A7">
+              <wp:anchor distT="0" distB="0" distL="114300" distR="114300" simplePos="0" relativeHeight="251673600" behindDoc="0" locked="0" layoutInCell="1" allowOverlap="1" wp14:anchorId="1F1D51CE" wp14:editId="42D80D19">
+                <wp:simplePos x="0" y="0"/>
+                <wp:positionH relativeFrom="column">
+                  <wp:posOffset>2590800</wp:posOffset>
+                </wp:positionH>
+                <wp:positionV relativeFrom="paragraph">
+                  <wp:posOffset>983615</wp:posOffset>
+                </wp:positionV>
+                <wp:extent cx="247651" cy="714375"/>
+                <wp:effectExtent l="38100" t="38100" r="19050" b="28575"/>
+                <wp:wrapNone/>
+                <wp:docPr id="14" name="Straight Arrow Connector 14"/>
+                <wp:cNvGraphicFramePr/>
+                <a:graphic xmlns:a="http://schemas.openxmlformats.org/drawingml/2006/main">
+                  <a:graphicData uri="http://schemas.microsoft.com/office/word/2010/wordprocessingShape">
+                    <wps:wsp>
+                      <wps:cNvCnPr/>
+                      <wps:spPr>
+                        <a:xfrm flipH="1" flipV="1">
+                          <a:off x="0" y="0"/>
+                          <a:ext cx="247651" cy="714375"/>
+                        </a:xfrm>
+                        <a:prstGeom prst="straightConnector1">
+                          <a:avLst/>
+                        </a:prstGeom>
+                        <a:ln w="15875">
+                          <a:solidFill>
+                            <a:schemeClr val="tx1"/>
+                          </a:solidFill>
+                          <a:tailEnd type="triangle"/>
+                        </a:ln>
+                      </wps:spPr>
+                      <wps:style>
+                        <a:lnRef idx="1">
+                          <a:schemeClr val="accent1"/>
+                        </a:lnRef>
+                        <a:fillRef idx="0">
+                          <a:schemeClr val="accent1"/>
+                        </a:fillRef>
+                        <a:effectRef idx="0">
+                          <a:schemeClr val="accent1"/>
+                        </a:effectRef>
+                        <a:fontRef idx="minor">
+                          <a:schemeClr val="tx1"/>
+                        </a:fontRef>
+                      </wps:style>
+                      <wps:bodyPr/>
+                    </wps:wsp>
+                  </a:graphicData>
+                </a:graphic>
+                <wp14:sizeRelH relativeFrom="margin">
+                  <wp14:pctWidth>0</wp14:pctWidth>
+                </wp14:sizeRelH>
+                <wp14:sizeRelV relativeFrom="margin">
+                  <wp14:pctHeight>0</wp14:pctHeight>
+                </wp14:sizeRelV>
+              </wp:anchor>
+            </w:drawing>
+          </mc:Choice>
+          <mc:Fallback>
+            <w:pict>
+              <v:shape id="Straight Arrow Connector 14" o:spid="_x0000_s1026" type="#_x0000_t32" style="position:absolute;margin-left:204pt;margin-top:77.45pt;width:19.5pt;height:56.25pt;flip:x y;z-index:251673600;visibility:visible;mso-wrap-style:square;mso-width-percent:0;mso-height-percent:0;mso-wrap-distance-left:9pt;mso-wrap-distance-top:0;mso-wrap-distance-right:9pt;mso-wrap-distance-bottom:0;mso-position-horizontal:absolute;mso-position-horizontal-relative:text;mso-position-vertical:absolute;mso-position-vertical-relative:text;mso-width-percent:0;mso-height-percent:0;mso-width-relative:margin;mso-height-relative:margin" o:gfxdata="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" strokecolor="black [3213]" strokeweight="1.25pt">
+                <v:stroke endarrow="block" joinstyle="miter"/>
+              </v:shape>
+            </w:pict>
+          </mc:Fallback>
+        </mc:AlternateContent>
+      </w:r>
+      <w:r>
+        <w:rPr>
+          <w:noProof/>
+          <w:lang w:eastAsia="en-GB"/>
+        </w:rPr>
+        <mc:AlternateContent>
+          <mc:Choice Requires="wps">
+            <w:drawing>
+              <wp:anchor distT="45720" distB="45720" distL="114300" distR="114300" simplePos="0" relativeHeight="251678720" behindDoc="0" locked="0" layoutInCell="1" allowOverlap="1" wp14:anchorId="757B59EF" wp14:editId="18362E92">
                 <wp:simplePos x="0" y="0"/>
                 <wp:positionH relativeFrom="margin">
-                  <wp:posOffset>-635</wp:posOffset>
+                  <wp:posOffset>-238760</wp:posOffset>
                 </wp:positionH>
                 <wp:positionV relativeFrom="paragraph">
                   <wp:posOffset>1405890</wp:posOffset>
@@ -537,7 +703,7 @@
           </mc:Choice>
           <mc:Fallback>
             <w:pict>
-              <v:shape w14:anchorId="734EC2BA" id="_x0000_s1028" type="#_x0000_t202" style="position:absolute;margin-left:-.05pt;margin-top:110.7pt;width:114.75pt;height:24.75pt;z-index:251678720;visibility:visible;mso-wrap-style:square;mso-width-percent:0;mso-height-percent:0;mso-wrap-distance-left:9pt;mso-wrap-distance-top:3.6pt;mso-wrap-distance-right:9pt;mso-wrap-distance-bottom:3.6pt;mso-position-horizontal:absolute;mso-position-horizontal-relative:margin;mso-position-vertical:absolute;mso-position-vertical-relative:text;mso-width-percent:0;mso-height-percent:0;mso-width-relative:margin;mso-height-relative:margin;v-text-anchor:top" o:gfxdata="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">
+              <v:shape id="_x0000_s1029" type="#_x0000_t202" style="position:absolute;margin-left:-18.8pt;margin-top:110.7pt;width:114.75pt;height:24.75pt;z-index:251678720;visibility:visible;mso-wrap-style:square;mso-width-percent:0;mso-height-percent:0;mso-wrap-distance-left:9pt;mso-wrap-distance-top:3.6pt;mso-wrap-distance-right:9pt;mso-wrap-distance-bottom:3.6pt;mso-position-horizontal:absolute;mso-position-horizontal-relative:margin;mso-position-vertical:absolute;mso-position-vertical-relative:text;mso-width-percent:0;mso-height-percent:0;mso-width-relative:margin;mso-height-relative:margin;v-text-anchor:top" o:gfxdata="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">
                 <v:textbox>
                   <w:txbxContent>
                     <w:p>
@@ -556,31 +722,32 @@
       <w:r>
         <w:rPr>
           <w:noProof/>
+          <w:lang w:eastAsia="en-GB"/>
         </w:rPr>
         <mc:AlternateContent>
           <mc:Choice Requires="wps">
             <w:drawing>
-              <wp:anchor distT="0" distB="0" distL="114300" distR="114300" simplePos="0" relativeHeight="251676672" behindDoc="0" locked="0" layoutInCell="1" allowOverlap="1">
+              <wp:anchor distT="0" distB="0" distL="114300" distR="114300" simplePos="0" relativeHeight="251679744" behindDoc="0" locked="0" layoutInCell="1" allowOverlap="1" wp14:anchorId="71A55D8B" wp14:editId="70029AC6">
                 <wp:simplePos x="0" y="0"/>
                 <wp:positionH relativeFrom="column">
-                  <wp:posOffset>1866900</wp:posOffset>
+                  <wp:posOffset>800100</wp:posOffset>
                 </wp:positionH>
                 <wp:positionV relativeFrom="paragraph">
-                  <wp:posOffset>1243965</wp:posOffset>
+                  <wp:posOffset>986790</wp:posOffset>
                 </wp:positionV>
-                <wp:extent cx="266700" cy="495300"/>
-                <wp:effectExtent l="38100" t="0" r="19050" b="57150"/>
+                <wp:extent cx="800100" cy="742950"/>
+                <wp:effectExtent l="38100" t="38100" r="19050" b="19050"/>
                 <wp:wrapNone/>
-                <wp:docPr id="16" name="Straight Arrow Connector 16"/>
+                <wp:docPr id="18" name="Straight Arrow Connector 18"/>
                 <wp:cNvGraphicFramePr/>
                 <a:graphic xmlns:a="http://schemas.openxmlformats.org/drawingml/2006/main">
                   <a:graphicData uri="http://schemas.microsoft.com/office/word/2010/wordprocessingShape">
                     <wps:wsp>
                       <wps:cNvCnPr/>
                       <wps:spPr>
-                        <a:xfrm flipH="1">
+                        <a:xfrm flipH="1" flipV="1">
                           <a:off x="0" y="0"/>
-                          <a:ext cx="266700" cy="495300"/>
+                          <a:ext cx="800100" cy="742950"/>
                         </a:xfrm>
                         <a:prstGeom prst="straightConnector1">
                           <a:avLst/>
@@ -610,12 +777,18 @@
                     </wps:wsp>
                   </a:graphicData>
                 </a:graphic>
+                <wp14:sizeRelH relativeFrom="margin">
+                  <wp14:pctWidth>0</wp14:pctWidth>
+                </wp14:sizeRelH>
+                <wp14:sizeRelV relativeFrom="margin">
+                  <wp14:pctHeight>0</wp14:pctHeight>
+                </wp14:sizeRelV>
               </wp:anchor>
             </w:drawing>
           </mc:Choice>
           <mc:Fallback>
             <w:pict>
-              <v:shape w14:anchorId="55E9FD1F" id="Straight Arrow Connector 16" o:spid="_x0000_s1026" type="#_x0000_t32" style="position:absolute;margin-left:147pt;margin-top:97.95pt;width:21pt;height:39pt;flip:x;z-index:251676672;visibility:visible;mso-wrap-style:square;mso-wrap-distance-left:9pt;mso-wrap-distance-top:0;mso-wrap-distance-right:9pt;mso-wrap-distance-bottom:0;mso-position-horizontal:absolute;mso-position-horizontal-relative:text;mso-position-vertical:absolute;mso-position-vertical-relative:text" o:gfxdata="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" strokecolor="black [3213]" strokeweight="1.25pt">
+              <v:shape id="Straight Arrow Connector 18" o:spid="_x0000_s1026" type="#_x0000_t32" style="position:absolute;margin-left:63pt;margin-top:77.7pt;width:63pt;height:58.5pt;flip:x y;z-index:251679744;visibility:visible;mso-wrap-style:square;mso-width-percent:0;mso-height-percent:0;mso-wrap-distance-left:9pt;mso-wrap-distance-top:0;mso-wrap-distance-right:9pt;mso-wrap-distance-bottom:0;mso-position-horizontal:absolute;mso-position-horizontal-relative:text;mso-position-vertical:absolute;mso-position-vertical-relative:text;mso-width-percent:0;mso-height-percent:0;mso-width-relative:margin;mso-height-relative:margin" o:gfxdata="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" strokecolor="black [3213]" strokeweight="1.25pt">
                 <v:stroke endarrow="block" joinstyle="miter"/>
               </v:shape>
             </w:pict>
@@ -625,11 +798,12 @@
       <w:r>
         <w:rPr>
           <w:noProof/>
+          <w:lang w:eastAsia="en-GB"/>
         </w:rPr>
         <mc:AlternateContent>
           <mc:Choice Requires="wps">
             <w:drawing>
-              <wp:anchor distT="45720" distB="45720" distL="114300" distR="114300" simplePos="0" relativeHeight="251672576" behindDoc="0" locked="0" layoutInCell="1" allowOverlap="1">
+              <wp:anchor distT="45720" distB="45720" distL="114300" distR="114300" simplePos="0" relativeHeight="251672576" behindDoc="0" locked="0" layoutInCell="1" allowOverlap="1" wp14:anchorId="25A6F6C5" wp14:editId="1155B3AB">
                 <wp:simplePos x="0" y="0"/>
                 <wp:positionH relativeFrom="column">
                   <wp:posOffset>2524125</wp:posOffset>
@@ -673,9 +847,11 @@
                       <wps:txbx>
                         <w:txbxContent>
                           <w:p>
+                            <w:proofErr w:type="gramStart"/>
                             <w:r>
                               <w:t>csv-file</w:t>
                             </w:r>
+                            <w:proofErr w:type="gramEnd"/>
                           </w:p>
                         </w:txbxContent>
                       </wps:txbx>
@@ -694,7 +870,7 @@
               </wp:anchor>
             </w:drawing>
           </mc:Choice>
-          <mc:Fallback>
+          <mc:Fallback xmlns:w16se="http://schemas.microsoft.com/office/word/2015/wordml/symex" xmlns:w16cid="http://schemas.microsoft.com/office/word/2016/wordml/cid" xmlns:w15="http://schemas.microsoft.com/office/word/2012/wordml" xmlns:am3d="http://schemas.microsoft.com/office/drawing/2017/model3d" xmlns:aink="http://schemas.microsoft.com/office/drawing/2016/ink" xmlns:cx8="http://schemas.microsoft.com/office/drawing/2016/5/14/chartex" xmlns:cx7="http://schemas.microsoft.com/office/drawing/2016/5/13/chartex" xmlns:cx6="http://schemas.microsoft.com/office/drawing/2016/5/12/chartex" xmlns:cx5="http://schemas.microsoft.com/office/drawing/2016/5/11/chartex" xmlns:cx4="http://schemas.microsoft.com/office/drawing/2016/5/10/chartex" xmlns:cx3="http://schemas.microsoft.com/office/drawing/2016/5/9/chartex" xmlns:cx2="http://schemas.microsoft.com/office/drawing/2015/10/21/chartex" xmlns:cx1="http://schemas.microsoft.com/office/drawing/2015/9/8/chartex" xmlns:cx="http://schemas.microsoft.com/office/drawing/2014/chartex">
             <w:pict>
               <v:shape id="_x0000_s1029" type="#_x0000_t202" style="position:absolute;margin-left:198.75pt;margin-top:146.7pt;width:61.5pt;height:24.75pt;z-index:251672576;visibility:visible;mso-wrap-style:square;mso-width-percent:0;mso-height-percent:0;mso-wrap-distance-left:9pt;mso-wrap-distance-top:3.6pt;mso-wrap-distance-right:9pt;mso-wrap-distance-bottom:3.6pt;mso-position-horizontal:absolute;mso-position-horizontal-relative:text;mso-position-vertical:absolute;mso-position-vertical-relative:text;mso-width-percent:0;mso-height-percent:0;mso-width-relative:margin;mso-height-relative:margin;v-text-anchor:top" o:gfxdata="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">
                 <v:textbox>
@@ -715,11 +891,12 @@
       <w:r>
         <w:rPr>
           <w:noProof/>
+          <w:lang w:eastAsia="en-GB"/>
         </w:rPr>
         <mc:AlternateContent>
           <mc:Choice Requires="wps">
             <w:drawing>
-              <wp:anchor distT="45720" distB="45720" distL="114300" distR="114300" simplePos="0" relativeHeight="251675648" behindDoc="0" locked="0" layoutInCell="1" allowOverlap="1" wp14:anchorId="1FC9B892" wp14:editId="18BA7463">
+              <wp:anchor distT="45720" distB="45720" distL="114300" distR="114300" simplePos="0" relativeHeight="251675648" behindDoc="0" locked="0" layoutInCell="1" allowOverlap="1" wp14:anchorId="1FDA6145" wp14:editId="17D245BF">
                 <wp:simplePos x="0" y="0"/>
                 <wp:positionH relativeFrom="column">
                   <wp:posOffset>1552575</wp:posOffset>
@@ -763,12 +940,11 @@
                       <wps:txbx>
                         <w:txbxContent>
                           <w:p>
+                            <w:proofErr w:type="gramStart"/>
                             <w:r>
-                              <w:t>sql</w:t>
+                              <w:t>sql-file</w:t>
                             </w:r>
-                            <w:r>
-                              <w:t>-file</w:t>
-                            </w:r>
+                            <w:proofErr w:type="gramEnd"/>
                           </w:p>
                         </w:txbxContent>
                       </wps:txbx>
@@ -789,16 +965,15 @@
           </mc:Choice>
           <mc:Fallback>
             <w:pict>
-              <v:shape w14:anchorId="1FC9B892" id="_x0000_s1030" type="#_x0000_t202" style="position:absolute;margin-left:122.25pt;margin-top:146.8pt;width:61.5pt;height:24.75pt;z-index:251675648;visibility:visible;mso-wrap-style:square;mso-width-percent:0;mso-height-percent:0;mso-wrap-distance-left:9pt;mso-wrap-distance-top:3.6pt;mso-wrap-distance-right:9pt;mso-wrap-distance-bottom:3.6pt;mso-position-horizontal:absolute;mso-position-horizontal-relative:text;mso-position-vertical:absolute;mso-position-vertical-relative:text;mso-width-percent:0;mso-height-percent:0;mso-width-relative:margin;mso-height-relative:margin;v-text-anchor:top" o:gfxdata="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">
+              <v:shape id="_x0000_s1031" type="#_x0000_t202" style="position:absolute;margin-left:122.25pt;margin-top:146.8pt;width:61.5pt;height:24.75pt;z-index:251675648;visibility:visible;mso-wrap-style:square;mso-width-percent:0;mso-height-percent:0;mso-wrap-distance-left:9pt;mso-wrap-distance-top:3.6pt;mso-wrap-distance-right:9pt;mso-wrap-distance-bottom:3.6pt;mso-position-horizontal:absolute;mso-position-horizontal-relative:text;mso-position-vertical:absolute;mso-position-vertical-relative:text;mso-width-percent:0;mso-height-percent:0;mso-width-relative:margin;mso-height-relative:margin;v-text-anchor:top" o:gfxdata="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">
                 <v:textbox>
                   <w:txbxContent>
                     <w:p>
+                      <w:proofErr w:type="gramStart"/>
                       <w:r>
-                        <w:t>sql</w:t>
+                        <w:t>sql-file</w:t>
                       </w:r>
-                      <w:r>
-                        <w:t>-file</w:t>
-                      </w:r>
+                      <w:proofErr w:type="gramEnd"/>
                     </w:p>
                   </w:txbxContent>
                 </v:textbox>
@@ -811,75 +986,7 @@
       <w:r>
         <w:rPr>
           <w:noProof/>
-        </w:rPr>
-        <mc:AlternateContent>
-          <mc:Choice Requires="wps">
-            <w:drawing>
-              <wp:anchor distT="0" distB="0" distL="114300" distR="114300" simplePos="0" relativeHeight="251673600" behindDoc="0" locked="0" layoutInCell="1" allowOverlap="1">
-                <wp:simplePos x="0" y="0"/>
-                <wp:positionH relativeFrom="column">
-                  <wp:posOffset>2428875</wp:posOffset>
-                </wp:positionH>
-                <wp:positionV relativeFrom="paragraph">
-                  <wp:posOffset>1224915</wp:posOffset>
-                </wp:positionV>
-                <wp:extent cx="314325" cy="476250"/>
-                <wp:effectExtent l="38100" t="38100" r="28575" b="19050"/>
-                <wp:wrapNone/>
-                <wp:docPr id="14" name="Straight Arrow Connector 14"/>
-                <wp:cNvGraphicFramePr/>
-                <a:graphic xmlns:a="http://schemas.openxmlformats.org/drawingml/2006/main">
-                  <a:graphicData uri="http://schemas.microsoft.com/office/word/2010/wordprocessingShape">
-                    <wps:wsp>
-                      <wps:cNvCnPr/>
-                      <wps:spPr>
-                        <a:xfrm flipH="1" flipV="1">
-                          <a:off x="0" y="0"/>
-                          <a:ext cx="314325" cy="476250"/>
-                        </a:xfrm>
-                        <a:prstGeom prst="straightConnector1">
-                          <a:avLst/>
-                        </a:prstGeom>
-                        <a:ln w="15875">
-                          <a:solidFill>
-                            <a:schemeClr val="tx1"/>
-                          </a:solidFill>
-                          <a:tailEnd type="triangle"/>
-                        </a:ln>
-                      </wps:spPr>
-                      <wps:style>
-                        <a:lnRef idx="1">
-                          <a:schemeClr val="accent1"/>
-                        </a:lnRef>
-                        <a:fillRef idx="0">
-                          <a:schemeClr val="accent1"/>
-                        </a:fillRef>
-                        <a:effectRef idx="0">
-                          <a:schemeClr val="accent1"/>
-                        </a:effectRef>
-                        <a:fontRef idx="minor">
-                          <a:schemeClr val="tx1"/>
-                        </a:fontRef>
-                      </wps:style>
-                      <wps:bodyPr/>
-                    </wps:wsp>
-                  </a:graphicData>
-                </a:graphic>
-              </wp:anchor>
-            </w:drawing>
-          </mc:Choice>
-          <mc:Fallback>
-            <w:pict>
-              <v:shape w14:anchorId="125D1999" id="Straight Arrow Connector 14" o:spid="_x0000_s1026" type="#_x0000_t32" style="position:absolute;margin-left:191.25pt;margin-top:96.45pt;width:24.75pt;height:37.5pt;flip:x y;z-index:251673600;visibility:visible;mso-wrap-style:square;mso-wrap-distance-left:9pt;mso-wrap-distance-top:0;mso-wrap-distance-right:9pt;mso-wrap-distance-bottom:0;mso-position-horizontal:absolute;mso-position-horizontal-relative:text;mso-position-vertical:absolute;mso-position-vertical-relative:text" o:gfxdata="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" strokecolor="black [3213]" strokeweight="1.25pt">
-                <v:stroke endarrow="block" joinstyle="miter"/>
-              </v:shape>
-            </w:pict>
-          </mc:Fallback>
-        </mc:AlternateContent>
-      </w:r>
-      <w:r>
-        <w:rPr>
-          <w:noProof/>
+          <w:lang w:eastAsia="en-GB"/>
         </w:rPr>
         <mc:AlternateContent>
           <mc:Choice Requires="wps">
@@ -944,7 +1051,7 @@
               </wp:anchor>
             </w:drawing>
           </mc:Choice>
-          <mc:Fallback>
+          <mc:Fallback xmlns:w16se="http://schemas.microsoft.com/office/word/2015/wordml/symex" xmlns:w16cid="http://schemas.microsoft.com/office/word/2016/wordml/cid" xmlns:w15="http://schemas.microsoft.com/office/word/2012/wordml" xmlns:am3d="http://schemas.microsoft.com/office/drawing/2017/model3d" xmlns:aink="http://schemas.microsoft.com/office/drawing/2016/ink" xmlns:cx8="http://schemas.microsoft.com/office/drawing/2016/5/14/chartex" xmlns:cx7="http://schemas.microsoft.com/office/drawing/2016/5/13/chartex" xmlns:cx6="http://schemas.microsoft.com/office/drawing/2016/5/12/chartex" xmlns:cx5="http://schemas.microsoft.com/office/drawing/2016/5/11/chartex" xmlns:cx4="http://schemas.microsoft.com/office/drawing/2016/5/10/chartex" xmlns:cx3="http://schemas.microsoft.com/office/drawing/2016/5/9/chartex" xmlns:cx2="http://schemas.microsoft.com/office/drawing/2015/10/21/chartex" xmlns:cx1="http://schemas.microsoft.com/office/drawing/2015/9/8/chartex" xmlns:cx="http://schemas.microsoft.com/office/drawing/2014/chartex">
             <w:pict>
               <v:shape w14:anchorId="45FACB56" id="Straight Arrow Connector 11" o:spid="_x0000_s1026" type="#_x0000_t32" style="position:absolute;margin-left:249pt;margin-top:67.95pt;width:50.25pt;height:34.5pt;z-index:251670528;visibility:visible;mso-wrap-style:square;mso-width-percent:0;mso-height-percent:0;mso-wrap-distance-left:9pt;mso-wrap-distance-top:0;mso-wrap-distance-right:9pt;mso-wrap-distance-bottom:0;mso-position-horizontal:absolute;mso-position-horizontal-relative:text;mso-position-vertical:absolute;mso-position-vertical-relative:text;mso-width-percent:0;mso-height-percent:0;mso-width-relative:margin;mso-height-relative:margin" o:gfxdata="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" strokecolor="black [3213]" strokeweight="1.25pt">
                 <v:stroke startarrow="block" endarrow="block" joinstyle="miter"/>
@@ -956,6 +1063,7 @@
       <w:r>
         <w:rPr>
           <w:noProof/>
+          <w:lang w:eastAsia="en-GB"/>
         </w:rPr>
         <mc:AlternateContent>
           <mc:Choice Requires="wps">
@@ -1012,6 +1120,7 @@
                             <w:r>
                               <w:rPr>
                                 <w:noProof/>
+                                <w:lang w:eastAsia="en-GB"/>
                               </w:rPr>
                               <w:drawing>
                                 <wp:inline distT="0" distB="0" distL="0" distR="0" wp14:anchorId="1877A15C" wp14:editId="40761672">
@@ -1029,7 +1138,7 @@
                                           <pic:cNvPicPr/>
                                         </pic:nvPicPr>
                                         <pic:blipFill>
-                                          <a:blip r:embed="rId4">
+                                          <a:blip r:embed="rId5">
                                             <a:extLst>
                                               <a:ext uri="{28A0092B-C50C-407E-A947-70E740481C1C}">
                                                 <a14:useLocalDpi xmlns:a14="http://schemas.microsoft.com/office/drawing/2010/main" val="0"/>
@@ -1073,7 +1182,7 @@
               </wp:anchor>
             </w:drawing>
           </mc:Choice>
-          <mc:Fallback>
+          <mc:Fallback xmlns:w16se="http://schemas.microsoft.com/office/word/2015/wordml/symex" xmlns:w16cid="http://schemas.microsoft.com/office/word/2016/wordml/cid" xmlns:w15="http://schemas.microsoft.com/office/word/2012/wordml" xmlns:am3d="http://schemas.microsoft.com/office/drawing/2017/model3d" xmlns:aink="http://schemas.microsoft.com/office/drawing/2016/ink" xmlns:cx8="http://schemas.microsoft.com/office/drawing/2016/5/14/chartex" xmlns:cx7="http://schemas.microsoft.com/office/drawing/2016/5/13/chartex" xmlns:cx6="http://schemas.microsoft.com/office/drawing/2016/5/12/chartex" xmlns:cx5="http://schemas.microsoft.com/office/drawing/2016/5/11/chartex" xmlns:cx4="http://schemas.microsoft.com/office/drawing/2016/5/10/chartex" xmlns:cx3="http://schemas.microsoft.com/office/drawing/2016/5/9/chartex" xmlns:cx2="http://schemas.microsoft.com/office/drawing/2015/10/21/chartex" xmlns:cx1="http://schemas.microsoft.com/office/drawing/2015/9/8/chartex" xmlns:cx="http://schemas.microsoft.com/office/drawing/2014/chartex">
             <w:pict>
               <v:shape w14:anchorId="36D963CA" id="_x0000_s1031" type="#_x0000_t202" style="position:absolute;margin-left:312pt;margin-top:72.45pt;width:67.5pt;height:66.75pt;z-index:251667456;visibility:visible;mso-wrap-style:square;mso-width-percent:0;mso-height-percent:0;mso-wrap-distance-left:9pt;mso-wrap-distance-top:3.6pt;mso-wrap-distance-right:9pt;mso-wrap-distance-bottom:3.6pt;mso-position-horizontal:absolute;mso-position-horizontal-relative:margin;mso-position-vertical:absolute;mso-position-vertical-relative:text;mso-width-percent:0;mso-height-percent:0;mso-width-relative:margin;mso-height-relative:margin;v-text-anchor:top" o:gfxdata="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">
                 <v:textbox>
@@ -1104,7 +1213,7 @@
                                     <pic:cNvPicPr/>
                                   </pic:nvPicPr>
                                   <pic:blipFill>
-                                    <a:blip r:embed="rId4">
+                                    <a:blip r:embed="rId6">
                                       <a:extLst>
                                         <a:ext uri="{28A0092B-C50C-407E-A947-70E740481C1C}">
                                           <a14:useLocalDpi xmlns:a14="http://schemas.microsoft.com/office/drawing/2010/main" val="0"/>
@@ -1142,6 +1251,7 @@
       <w:r>
         <w:rPr>
           <w:noProof/>
+          <w:lang w:eastAsia="en-GB"/>
         </w:rPr>
         <mc:AlternateContent>
           <mc:Choice Requires="wps">
@@ -1194,7 +1304,7 @@
                                 <w:bCs/>
                                 <w:noProof/>
                               </w:rPr>
-                              <w:t>Phone/Ipad</w:t>
+                              <w:t xml:space="preserve">Phone/Ipa </w:t>
                             </w:r>
                             <w:r>
                               <w:rPr>
@@ -1224,7 +1334,7 @@
           </mc:Choice>
           <mc:Fallback>
             <w:pict>
-              <v:shape id="_x0000_s1032" type="#_x0000_t202" style="position:absolute;margin-left:0;margin-top:47.7pt;width:96.75pt;height:23.25pt;z-index:251669504;visibility:visible;mso-wrap-style:square;mso-width-percent:0;mso-height-percent:0;mso-wrap-distance-left:9pt;mso-wrap-distance-top:3.6pt;mso-wrap-distance-right:9pt;mso-wrap-distance-bottom:3.6pt;mso-position-horizontal:center;mso-position-horizontal-relative:margin;mso-position-vertical:absolute;mso-position-vertical-relative:text;mso-width-percent:0;mso-height-percent:0;mso-width-relative:margin;mso-height-relative:margin;v-text-anchor:top" o:gfxdata="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" stroked="f">
+              <v:shape id="_x0000_s1033" type="#_x0000_t202" style="position:absolute;margin-left:0;margin-top:47.7pt;width:96.75pt;height:23.25pt;z-index:251669504;visibility:visible;mso-wrap-style:square;mso-width-percent:0;mso-height-percent:0;mso-wrap-distance-left:9pt;mso-wrap-distance-top:3.6pt;mso-wrap-distance-right:9pt;mso-wrap-distance-bottom:3.6pt;mso-position-horizontal:center;mso-position-horizontal-relative:margin;mso-position-vertical:absolute;mso-position-vertical-relative:text;mso-width-percent:0;mso-height-percent:0;mso-width-relative:margin;mso-height-relative:margin;v-text-anchor:top" o:gfxdata="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" stroked="f">
                 <v:textbox>
                   <w:txbxContent>
                     <w:p>
@@ -1234,7 +1344,7 @@
                           <w:bCs/>
                           <w:noProof/>
                         </w:rPr>
-                        <w:t>Phone/Ipad</w:t>
+                        <w:t xml:space="preserve">Phone/Ipa </w:t>
                       </w:r>
                       <w:r>
                         <w:rPr>
@@ -1256,6 +1366,7 @@
       <w:r>
         <w:rPr>
           <w:noProof/>
+          <w:lang w:eastAsia="en-GB"/>
         </w:rPr>
         <mc:AlternateContent>
           <mc:Choice Requires="wps">
@@ -1314,7 +1425,7 @@
               </wp:anchor>
             </w:drawing>
           </mc:Choice>
-          <mc:Fallback>
+          <mc:Fallback xmlns:w16se="http://schemas.microsoft.com/office/word/2015/wordml/symex" xmlns:w16cid="http://schemas.microsoft.com/office/word/2016/wordml/cid" xmlns:w15="http://schemas.microsoft.com/office/word/2012/wordml" xmlns:am3d="http://schemas.microsoft.com/office/drawing/2017/model3d" xmlns:aink="http://schemas.microsoft.com/office/drawing/2016/ink" xmlns:cx8="http://schemas.microsoft.com/office/drawing/2016/5/14/chartex" xmlns:cx7="http://schemas.microsoft.com/office/drawing/2016/5/13/chartex" xmlns:cx6="http://schemas.microsoft.com/office/drawing/2016/5/12/chartex" xmlns:cx5="http://schemas.microsoft.com/office/drawing/2016/5/11/chartex" xmlns:cx4="http://schemas.microsoft.com/office/drawing/2016/5/10/chartex" xmlns:cx3="http://schemas.microsoft.com/office/drawing/2016/5/9/chartex" xmlns:cx2="http://schemas.microsoft.com/office/drawing/2015/10/21/chartex" xmlns:cx1="http://schemas.microsoft.com/office/drawing/2015/9/8/chartex" xmlns:cx="http://schemas.microsoft.com/office/drawing/2014/chartex">
             <w:pict>
               <v:shape w14:anchorId="22C3A260" id="Straight Arrow Connector 5" o:spid="_x0000_s1026" type="#_x0000_t32" style="position:absolute;margin-left:80.25pt;margin-top:38.7pt;width:49.5pt;height:.75pt;z-index:251662336;visibility:visible;mso-wrap-style:square;mso-wrap-distance-left:9pt;mso-wrap-distance-top:0;mso-wrap-distance-right:9pt;mso-wrap-distance-bottom:0;mso-position-horizontal:absolute;mso-position-horizontal-relative:text;mso-position-vertical:absolute;mso-position-vertical-relative:text" o:gfxdata="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" strokecolor="black [3213]" strokeweight="1.25pt">
                 <v:stroke startarrow="block" endarrow="block" joinstyle="miter"/>
@@ -1326,6 +1437,7 @@
       <w:r>
         <w:rPr>
           <w:noProof/>
+          <w:lang w:eastAsia="en-GB"/>
         </w:rPr>
         <w:drawing>
           <wp:inline distT="0" distB="0" distL="0" distR="0">
@@ -1343,7 +1455,7 @@
                     <pic:cNvPicPr/>
                   </pic:nvPicPr>
                   <pic:blipFill>
-                    <a:blip r:embed="rId5" cstate="print">
+                    <a:blip r:embed="rId7" cstate="print">
                       <a:extLst>
                         <a:ext uri="{28A0092B-C50C-407E-A947-70E740481C1C}">
                           <a14:useLocalDpi xmlns:a14="http://schemas.microsoft.com/office/drawing/2010/main" val="0"/>
@@ -1369,8 +1481,6 @@
           </wp:inline>
         </w:drawing>
       </w:r>
-      <w:bookmarkStart w:id="0" w:name="_GoBack"/>
-      <w:bookmarkEnd w:id="0"/>
     </w:p>
     <w:sectPr>
       <w:pgSz w:w="16838" w:h="11906" w:orient="landscape"/>
@@ -1383,7 +1493,7 @@
 </file>
 
 <file path=word/styles.xml><?xml version="1.0" encoding="utf-8"?>
-<w:styles xmlns:mc="http://schemas.openxmlformats.org/markup-compatibility/2006" xmlns:r="http://schemas.openxmlformats.org/officeDocument/2006/relationships" xmlns:w="http://schemas.openxmlformats.org/wordprocessingml/2006/main" xmlns:w14="http://schemas.microsoft.com/office/word/2010/wordml" xmlns:w15="http://schemas.microsoft.com/office/word/2012/wordml" xmlns:w16cid="http://schemas.microsoft.com/office/word/2016/wordml/cid" xmlns:w16se="http://schemas.microsoft.com/office/word/2015/wordml/symex" mc:Ignorable="w14 w15 w16se w16cid">
+<w:styles xmlns:mc="http://schemas.openxmlformats.org/markup-compatibility/2006" xmlns:r="http://schemas.openxmlformats.org/officeDocument/2006/relationships" xmlns:w="http://schemas.openxmlformats.org/wordprocessingml/2006/main" xmlns:w14="http://schemas.microsoft.com/office/word/2010/wordml" mc:Ignorable="w14">
   <w:docDefaults>
     <w:rPrDefault>
       <w:rPr>
@@ -1399,380 +1509,147 @@
       </w:pPr>
     </w:pPrDefault>
   </w:docDefaults>
-  <w:latentStyles w:defLockedState="0" w:defUIPriority="99" w:defSemiHidden="0" w:defUnhideWhenUsed="0" w:defQFormat="0" w:count="376">
-    <w:lsdException w:name="Normal" w:uiPriority="0" w:qFormat="1"/>
-    <w:lsdException w:name="heading 1" w:uiPriority="9" w:qFormat="1"/>
-    <w:lsdException w:name="heading 2" w:semiHidden="1" w:uiPriority="9" w:unhideWhenUsed="1" w:qFormat="1"/>
-    <w:lsdException w:name="heading 3" w:semiHidden="1" w:uiPriority="9" w:unhideWhenUsed="1" w:qFormat="1"/>
-    <w:lsdException w:name="heading 4" w:semiHidden="1" w:uiPriority="9" w:unhideWhenUsed="1" w:qFormat="1"/>
-    <w:lsdException w:name="heading 5" w:semiHidden="1" w:uiPriority="9" w:unhideWhenUsed="1" w:qFormat="1"/>
-    <w:lsdException w:name="heading 6" w:semiHidden="1" w:uiPriority="9" w:unhideWhenUsed="1" w:qFormat="1"/>
-    <w:lsdException w:name="heading 7" w:semiHidden="1" w:uiPriority="9" w:unhideWhenUsed="1" w:qFormat="1"/>
-    <w:lsdException w:name="heading 8" w:semiHidden="1" w:uiPriority="9" w:unhideWhenUsed="1" w:qFormat="1"/>
-    <w:lsdException w:name="heading 9" w:semiHidden="1" w:uiPriority="9" w:unhideWhenUsed="1" w:qFormat="1"/>
-    <w:lsdException w:name="index 1" w:semiHidden="1" w:unhideWhenUsed="1"/>
-    <w:lsdException w:name="index 2" w:semiHidden="1" w:unhideWhenUsed="1"/>
-    <w:lsdException w:name="index 3" w:semiHidden="1" w:unhideWhenUsed="1"/>
-    <w:lsdException w:name="index 4" w:semiHidden="1" w:unhideWhenUsed="1"/>
-    <w:lsdException w:name="index 5" w:semiHidden="1" w:unhideWhenUsed="1"/>
-    <w:lsdException w:name="index 6" w:semiHidden="1" w:unhideWhenUsed="1"/>
-    <w:lsdException w:name="index 7" w:semiHidden="1" w:unhideWhenUsed="1"/>
-    <w:lsdException w:name="index 8" w:semiHidden="1" w:unhideWhenUsed="1"/>
-    <w:lsdException w:name="index 9" w:semiHidden="1" w:unhideWhenUsed="1"/>
-    <w:lsdException w:name="toc 1" w:semiHidden="1" w:uiPriority="39" w:unhideWhenUsed="1"/>
-    <w:lsdException w:name="toc 2" w:semiHidden="1" w:uiPriority="39" w:unhideWhenUsed="1"/>
-    <w:lsdException w:name="toc 3" w:semiHidden="1" w:uiPriority="39" w:unhideWhenUsed="1"/>
-    <w:lsdException w:name="toc 4" w:semiHidden="1" w:uiPriority="39" w:unhideWhenUsed="1"/>
-    <w:lsdException w:name="toc 5" w:semiHidden="1" w:uiPriority="39" w:unhideWhenUsed="1"/>
-    <w:lsdException w:name="toc 6" w:semiHidden="1" w:uiPriority="39" w:unhideWhenUsed="1"/>
-    <w:lsdException w:name="toc 7" w:semiHidden="1" w:uiPriority="39" w:unhideWhenUsed="1"/>
-    <w:lsdException w:name="toc 8" w:semiHidden="1" w:uiPriority="39" w:unhideWhenUsed="1"/>
-    <w:lsdException w:name="toc 9" w:semiHidden="1" w:uiPriority="39" w:unhideWhenUsed="1"/>
-    <w:lsdException w:name="Normal Indent" w:semiHidden="1" w:unhideWhenUsed="1"/>
-    <w:lsdException w:name="footnote text" w:semiHidden="1" w:unhideWhenUsed="1"/>
-    <w:lsdException w:name="annotation text" w:semiHidden="1" w:unhideWhenUsed="1"/>
-    <w:lsdException w:name="header" w:semiHidden="1" w:unhideWhenUsed="1"/>
-    <w:lsdException w:name="footer" w:semiHidden="1" w:unhideWhenUsed="1"/>
-    <w:lsdException w:name="index heading" w:semiHidden="1" w:unhideWhenUsed="1"/>
-    <w:lsdException w:name="caption" w:semiHidden="1" w:uiPriority="35" w:unhideWhenUsed="1" w:qFormat="1"/>
-    <w:lsdException w:name="table of figures" w:semiHidden="1" w:unhideWhenUsed="1"/>
-    <w:lsdException w:name="envelope address" w:semiHidden="1" w:unhideWhenUsed="1"/>
-    <w:lsdException w:name="envelope return" w:semiHidden="1" w:unhideWhenUsed="1"/>
-    <w:lsdException w:name="footnote reference" w:semiHidden="1" w:unhideWhenUsed="1"/>
-    <w:lsdException w:name="annotation reference" w:semiHidden="1" w:unhideWhenUsed="1"/>
-    <w:lsdException w:name="line number" w:semiHidden="1" w:unhideWhenUsed="1"/>
-    <w:lsdException w:name="page number" w:semiHidden="1" w:unhideWhenUsed="1"/>
-    <w:lsdException w:name="endnote reference" w:semiHidden="1" w:unhideWhenUsed="1"/>
-    <w:lsdException w:name="endnote text" w:semiHidden="1" w:unhideWhenUsed="1"/>
-    <w:lsdException w:name="table of authorities" w:semiHidden="1" w:unhideWhenUsed="1"/>
-    <w:lsdException w:name="macro" w:semiHidden="1" w:unhideWhenUsed="1"/>
-    <w:lsdException w:name="toa heading" w:semiHidden="1" w:unhideWhenUsed="1"/>
-    <w:lsdException w:name="List" w:semiHidden="1" w:unhideWhenUsed="1"/>
-    <w:lsdException w:name="List Bullet" w:semiHidden="1" w:unhideWhenUsed="1"/>
-    <w:lsdException w:name="List Number" w:semiHidden="1" w:unhideWhenUsed="1"/>
-    <w:lsdException w:name="List 2" w:semiHidden="1" w:unhideWhenUsed="1"/>
-    <w:lsdException w:name="List 3" w:semiHidden="1" w:unhideWhenUsed="1"/>
-    <w:lsdException w:name="List 4" w:semiHidden="1" w:unhideWhenUsed="1"/>
-    <w:lsdException w:name="List 5" w:semiHidden="1" w:unhideWhenUsed="1"/>
-    <w:lsdException w:name="List Bullet 2" w:semiHidden="1" w:unhideWhenUsed="1"/>
-    <w:lsdException w:name="List Bullet 3" w:semiHidden="1" w:unhideWhenUsed="1"/>
-    <w:lsdException w:name="List Bullet 4" w:semiHidden="1" w:unhideWhenUsed="1"/>
-    <w:lsdException w:name="List Bullet 5" w:semiHidden="1" w:unhideWhenUsed="1"/>
-    <w:lsdException w:name="List Number 2" w:semiHidden="1" w:unhideWhenUsed="1"/>
-    <w:lsdException w:name="List Number 3" w:semiHidden="1" w:unhideWhenUsed="1"/>
-    <w:lsdException w:name="List Number 4" w:semiHidden="1" w:unhideWhenUsed="1"/>
-    <w:lsdException w:name="List Number 5" w:semiHidden="1" w:unhideWhenUsed="1"/>
-    <w:lsdException w:name="Title" w:uiPriority="10" w:qFormat="1"/>
-    <w:lsdException w:name="Closing" w:semiHidden="1" w:unhideWhenUsed="1"/>
-    <w:lsdException w:name="Signature" w:semiHidden="1" w:unhideWhenUsed="1"/>
-    <w:lsdException w:name="Default Paragraph Font" w:semiHidden="1" w:uiPriority="1" w:unhideWhenUsed="1"/>
-    <w:lsdException w:name="Body Text" w:semiHidden="1" w:unhideWhenUsed="1"/>
-    <w:lsdException w:name="Body Text Indent" w:semiHidden="1" w:unhideWhenUsed="1"/>
-    <w:lsdException w:name="List Continue" w:semiHidden="1" w:unhideWhenUsed="1"/>
-    <w:lsdException w:name="List Continue 2" w:semiHidden="1" w:unhideWhenUsed="1"/>
-    <w:lsdException w:name="List Continue 3" w:semiHidden="1" w:unhideWhenUsed="1"/>
-    <w:lsdException w:name="List Continue 4" w:semiHidden="1" w:unhideWhenUsed="1"/>
-    <w:lsdException w:name="List Continue 5" w:semiHidden="1" w:unhideWhenUsed="1"/>
-    <w:lsdException w:name="Message Header" w:semiHidden="1" w:unhideWhenUsed="1"/>
-    <w:lsdException w:name="Subtitle" w:uiPriority="11" w:qFormat="1"/>
-    <w:lsdException w:name="Salutation" w:semiHidden="1" w:unhideWhenUsed="1"/>
-    <w:lsdException w:name="Date" w:semiHidden="1" w:unhideWhenUsed="1"/>
-    <w:lsdException w:name="Body Text First Indent" w:semiHidden="1" w:unhideWhenUsed="1"/>
-    <w:lsdException w:name="Body Text First Indent 2" w:semiHidden="1" w:unhideWhenUsed="1"/>
-    <w:lsdException w:name="Note Heading" w:semiHidden="1" w:unhideWhenUsed="1"/>
-    <w:lsdException w:name="Body Text 2" w:semiHidden="1" w:unhideWhenUsed="1"/>
-    <w:lsdException w:name="Body Text 3" w:semiHidden="1" w:unhideWhenUsed="1"/>
-    <w:lsdException w:name="Body Text Indent 2" w:semiHidden="1" w:unhideWhenUsed="1"/>
-    <w:lsdException w:name="Body Text Indent 3" w:semiHidden="1" w:unhideWhenUsed="1"/>
-    <w:lsdException w:name="Block Text" w:semiHidden="1" w:unhideWhenUsed="1"/>
-    <w:lsdException w:name="Hyperlink" w:semiHidden="1" w:unhideWhenUsed="1"/>
-    <w:lsdException w:name="FollowedHyperlink" w:semiHidden="1" w:unhideWhenUsed="1"/>
-    <w:lsdException w:name="Strong" w:uiPriority="22" w:qFormat="1"/>
-    <w:lsdException w:name="Emphasis" w:uiPriority="20" w:qFormat="1"/>
-    <w:lsdException w:name="Document Map" w:semiHidden="1" w:unhideWhenUsed="1"/>
-    <w:lsdException w:name="Plain Text" w:semiHidden="1" w:unhideWhenUsed="1"/>
-    <w:lsdException w:name="E-mail Signature" w:semiHidden="1" w:unhideWhenUsed="1"/>
-    <w:lsdException w:name="HTML Top of Form" w:semiHidden="1" w:unhideWhenUsed="1"/>
-    <w:lsdException w:name="HTML Bottom of Form" w:semiHidden="1" w:unhideWhenUsed="1"/>
-    <w:lsdException w:name="Normal (Web)" w:semiHidden="1" w:unhideWhenUsed="1"/>
-    <w:lsdException w:name="HTML Acronym" w:semiHidden="1" w:unhideWhenUsed="1"/>
-    <w:lsdException w:name="HTML Address" w:semiHidden="1" w:unhideWhenUsed="1"/>
-    <w:lsdException w:name="HTML Cite" w:semiHidden="1" w:unhideWhenUsed="1"/>
-    <w:lsdException w:name="HTML Code" w:semiHidden="1" w:unhideWhenUsed="1"/>
-    <w:lsdException w:name="HTML Definition" w:semiHidden="1" w:unhideWhenUsed="1"/>
-    <w:lsdException w:name="HTML Keyboard" w:semiHidden="1" w:unhideWhenUsed="1"/>
-    <w:lsdException w:name="HTML Preformatted" w:semiHidden="1" w:unhideWhenUsed="1"/>
-    <w:lsdException w:name="HTML Sample" w:semiHidden="1" w:unhideWhenUsed="1"/>
-    <w:lsdException w:name="HTML Typewriter" w:semiHidden="1" w:unhideWhenUsed="1"/>
-    <w:lsdException w:name="HTML Variable" w:semiHidden="1" w:unhideWhenUsed="1"/>
-    <w:lsdException w:name="annotation subject" w:semiHidden="1" w:unhideWhenUsed="1"/>
-    <w:lsdException w:name="No List" w:semiHidden="1" w:unhideWhenUsed="1"/>
-    <w:lsdException w:name="Outline List 1" w:semiHidden="1" w:unhideWhenUsed="1"/>
-    <w:lsdException w:name="Outline List 2" w:semiHidden="1" w:unhideWhenUsed="1"/>
-    <w:lsdException w:name="Outline List 3" w:semiHidden="1" w:unhideWhenUsed="1"/>
-    <w:lsdException w:name="Table Simple 1" w:semiHidden="1" w:unhideWhenUsed="1"/>
-    <w:lsdException w:name="Table Simple 2" w:semiHidden="1" w:unhideWhenUsed="1"/>
-    <w:lsdException w:name="Table Simple 3" w:semiHidden="1" w:unhideWhenUsed="1"/>
-    <w:lsdException w:name="Table Classic 1" w:semiHidden="1" w:unhideWhenUsed="1"/>
-    <w:lsdException w:name="Table Classic 2" w:semiHidden="1" w:unhideWhenUsed="1"/>
-    <w:lsdException w:name="Table Classic 3" w:semiHidden="1" w:unhideWhenUsed="1"/>
-    <w:lsdException w:name="Table Classic 4" w:semiHidden="1" w:unhideWhenUsed="1"/>
-    <w:lsdException w:name="Table Colorful 1" w:semiHidden="1" w:unhideWhenUsed="1"/>
-    <w:lsdException w:name="Table Colorful 2" w:semiHidden="1" w:unhideWhenUsed="1"/>
-    <w:lsdException w:name="Table Colorful 3" w:semiHidden="1" w:unhideWhenUsed="1"/>
-    <w:lsdException w:name="Table Columns 1" w:semiHidden="1" w:unhideWhenUsed="1"/>
-    <w:lsdException w:name="Table Columns 2" w:semiHidden="1" w:unhideWhenUsed="1"/>
-    <w:lsdException w:name="Table Columns 3" w:semiHidden="1" w:unhideWhenUsed="1"/>
-    <w:lsdException w:name="Table Columns 4" w:semiHidden="1" w:unhideWhenUsed="1"/>
-    <w:lsdException w:name="Table Columns 5" w:semiHidden="1" w:unhideWhenUsed="1"/>
-    <w:lsdException w:name="Table Grid 1" w:semiHidden="1" w:unhideWhenUsed="1"/>
-    <w:lsdException w:name="Table Grid 2" w:semiHidden="1" w:unhideWhenUsed="1"/>
-    <w:lsdException w:name="Table Grid 3" w:semiHidden="1" w:unhideWhenUsed="1"/>
-    <w:lsdException w:name="Table Grid 4" w:semiHidden="1" w:unhideWhenUsed="1"/>
-    <w:lsdException w:name="Table Grid 5" w:semiHidden="1" w:unhideWhenUsed="1"/>
-    <w:lsdException w:name="Table Grid 6" w:semiHidden="1" w:unhideWhenUsed="1"/>
-    <w:lsdException w:name="Table Grid 7" w:semiHidden="1" w:unhideWhenUsed="1"/>
-    <w:lsdException w:name="Table Grid 8" w:semiHidden="1" w:unhideWhenUsed="1"/>
-    <w:lsdException w:name="Table List 1" w:semiHidden="1" w:unhideWhenUsed="1"/>
-    <w:lsdException w:name="Table List 2" w:semiHidden="1" w:unhideWhenUsed="1"/>
-    <w:lsdException w:name="Table List 3" w:semiHidden="1" w:unhideWhenUsed="1"/>
-    <w:lsdException w:name="Table List 4" w:semiHidden="1" w:unhideWhenUsed="1"/>
-    <w:lsdException w:name="Table List 5" w:semiHidden="1" w:unhideWhenUsed="1"/>
-    <w:lsdException w:name="Table List 6" w:semiHidden="1" w:unhideWhenUsed="1"/>
-    <w:lsdException w:name="Table List 7" w:semiHidden="1" w:unhideWhenUsed="1"/>
-    <w:lsdException w:name="Table List 8" w:semiHidden="1" w:unhideWhenUsed="1"/>
-    <w:lsdException w:name="Table 3D effects 1" w:semiHidden="1" w:unhideWhenUsed="1"/>
-    <w:lsdException w:name="Table 3D effects 2" w:semiHidden="1" w:unhideWhenUsed="1"/>
-    <w:lsdException w:name="Table 3D effects 3" w:semiHidden="1" w:unhideWhenUsed="1"/>
-    <w:lsdException w:name="Table Contemporary" w:semiHidden="1" w:unhideWhenUsed="1"/>
-    <w:lsdException w:name="Table Elegant" w:semiHidden="1" w:unhideWhenUsed="1"/>
-    <w:lsdException w:name="Table Professional" w:semiHidden="1" w:unhideWhenUsed="1"/>
-    <w:lsdException w:name="Table Subtle 1" w:semiHidden="1" w:unhideWhenUsed="1"/>
-    <w:lsdException w:name="Table Subtle 2" w:semiHidden="1" w:unhideWhenUsed="1"/>
-    <w:lsdException w:name="Table Web 1" w:semiHidden="1" w:unhideWhenUsed="1"/>
-    <w:lsdException w:name="Table Web 2" w:semiHidden="1" w:unhideWhenUsed="1"/>
-    <w:lsdException w:name="Balloon Text" w:semiHidden="1" w:unhideWhenUsed="1"/>
-    <w:lsdException w:name="Table Grid" w:uiPriority="39"/>
-    <w:lsdException w:name="Placeholder Text" w:semiHidden="1"/>
-    <w:lsdException w:name="No Spacing" w:uiPriority="1" w:qFormat="1"/>
-    <w:lsdException w:name="Light Shading" w:uiPriority="60"/>
-    <w:lsdException w:name="Light List" w:uiPriority="61"/>
-    <w:lsdException w:name="Light Grid" w:uiPriority="62"/>
-    <w:lsdException w:name="Medium Shading 1" w:uiPriority="63"/>
-    <w:lsdException w:name="Medium Shading 2" w:uiPriority="64"/>
-    <w:lsdException w:name="Medium List 1" w:uiPriority="65"/>
-    <w:lsdException w:name="Medium List 2" w:uiPriority="66"/>
-    <w:lsdException w:name="Medium Grid 1" w:uiPriority="67"/>
-    <w:lsdException w:name="Medium Grid 2" w:uiPriority="68"/>
-    <w:lsdException w:name="Medium Grid 3" w:uiPriority="69"/>
-    <w:lsdException w:name="Dark List" w:uiPriority="70"/>
-    <w:lsdException w:name="Colorful Shading" w:uiPriority="71"/>
-    <w:lsdException w:name="Colorful List" w:uiPriority="72"/>
-    <w:lsdException w:name="Colorful Grid" w:uiPriority="73"/>
-    <w:lsdException w:name="Light Shading Accent 1" w:uiPriority="60"/>
-    <w:lsdException w:name="Light List Accent 1" w:uiPriority="61"/>
-    <w:lsdException w:name="Light Grid Accent 1" w:uiPriority="62"/>
-    <w:lsdException w:name="Medium Shading 1 Accent 1" w:uiPriority="63"/>
-    <w:lsdException w:name="Medium Shading 2 Accent 1" w:uiPriority="64"/>
-    <w:lsdException w:name="Medium List 1 Accent 1" w:uiPriority="65"/>
-    <w:lsdException w:name="Revision" w:semiHidden="1"/>
-    <w:lsdException w:name="List Paragraph" w:uiPriority="34" w:qFormat="1"/>
-    <w:lsdException w:name="Quote" w:uiPriority="29" w:qFormat="1"/>
-    <w:lsdException w:name="Intense Quote" w:uiPriority="30" w:qFormat="1"/>
-    <w:lsdException w:name="Medium List 2 Accent 1" w:uiPriority="66"/>
-    <w:lsdException w:name="Medium Grid 1 Accent 1" w:uiPriority="67"/>
-    <w:lsdException w:name="Medium Grid 2 Accent 1" w:uiPriority="68"/>
-    <w:lsdException w:name="Medium Grid 3 Accent 1" w:uiPriority="69"/>
-    <w:lsdException w:name="Dark List Accent 1" w:uiPriority="70"/>
-    <w:lsdException w:name="Colorful Shading Accent 1" w:uiPriority="71"/>
-    <w:lsdException w:name="Colorful List Accent 1" w:uiPriority="72"/>
-    <w:lsdException w:name="Colorful Grid Accent 1" w:uiPriority="73"/>
-    <w:lsdException w:name="Light Shading Accent 2" w:uiPriority="60"/>
-    <w:lsdException w:name="Light List Accent 2" w:uiPriority="61"/>
-    <w:lsdException w:name="Light Grid Accent 2" w:uiPriority="62"/>
-    <w:lsdException w:name="Medium Shading 1 Accent 2" w:uiPriority="63"/>
-    <w:lsdException w:name="Medium Shading 2 Accent 2" w:uiPriority="64"/>
-    <w:lsdException w:name="Medium List 1 Accent 2" w:uiPriority="65"/>
-    <w:lsdException w:name="Medium List 2 Accent 2" w:uiPriority="66"/>
-    <w:lsdException w:name="Medium Grid 1 Accent 2" w:uiPriority="67"/>
-    <w:lsdException w:name="Medium Grid 2 Accent 2" w:uiPriority="68"/>
-    <w:lsdException w:name="Medium Grid 3 Accent 2" w:uiPriority="69"/>
-    <w:lsdException w:name="Dark List Accent 2" w:uiPriority="70"/>
-    <w:lsdException w:name="Colorful Shading Accent 2" w:uiPriority="71"/>
-    <w:lsdException w:name="Colorful List Accent 2" w:uiPriority="72"/>
-    <w:lsdException w:name="Colorful Grid Accent 2" w:uiPriority="73"/>
-    <w:lsdException w:name="Light Shading Accent 3" w:uiPriority="60"/>
-    <w:lsdException w:name="Light List Accent 3" w:uiPriority="61"/>
-    <w:lsdException w:name="Light Grid Accent 3" w:uiPriority="62"/>
-    <w:lsdException w:name="Medium Shading 1 Accent 3" w:uiPriority="63"/>
-    <w:lsdException w:name="Medium Shading 2 Accent 3" w:uiPriority="64"/>
-    <w:lsdException w:name="Medium List 1 Accent 3" w:uiPriority="65"/>
-    <w:lsdException w:name="Medium List 2 Accent 3" w:uiPriority="66"/>
-    <w:lsdException w:name="Medium Grid 1 Accent 3" w:uiPriority="67"/>
-    <w:lsdException w:name="Medium Grid 2 Accent 3" w:uiPriority="68"/>
-    <w:lsdException w:name="Medium Grid 3 Accent 3" w:uiPriority="69"/>
-    <w:lsdException w:name="Dark List Accent 3" w:uiPriority="70"/>
-    <w:lsdException w:name="Colorful Shading Accent 3" w:uiPriority="71"/>
-    <w:lsdException w:name="Colorful List Accent 3" w:uiPriority="72"/>
-    <w:lsdException w:name="Colorful Grid Accent 3" w:uiPriority="73"/>
-    <w:lsdException w:name="Light Shading Accent 4" w:uiPriority="60"/>
-    <w:lsdException w:name="Light List Accent 4" w:uiPriority="61"/>
-    <w:lsdException w:name="Light Grid Accent 4" w:uiPriority="62"/>
-    <w:lsdException w:name="Medium Shading 1 Accent 4" w:uiPriority="63"/>
-    <w:lsdException w:name="Medium Shading 2 Accent 4" w:uiPriority="64"/>
-    <w:lsdException w:name="Medium List 1 Accent 4" w:uiPriority="65"/>
-    <w:lsdException w:name="Medium List 2 Accent 4" w:uiPriority="66"/>
-    <w:lsdException w:name="Medium Grid 1 Accent 4" w:uiPriority="67"/>
-    <w:lsdException w:name="Medium Grid 2 Accent 4" w:uiPriority="68"/>
-    <w:lsdException w:name="Medium Grid 3 Accent 4" w:uiPriority="69"/>
-    <w:lsdException w:name="Dark List Accent 4" w:uiPriority="70"/>
-    <w:lsdException w:name="Colorful Shading Accent 4" w:uiPriority="71"/>
-    <w:lsdException w:name="Colorful List Accent 4" w:uiPriority="72"/>
-    <w:lsdException w:name="Colorful Grid Accent 4" w:uiPriority="73"/>
-    <w:lsdException w:name="Light Shading Accent 5" w:uiPriority="60"/>
-    <w:lsdException w:name="Light List Accent 5" w:uiPriority="61"/>
-    <w:lsdException w:name="Light Grid Accent 5" w:uiPriority="62"/>
-    <w:lsdException w:name="Medium Shading 1 Accent 5" w:uiPriority="63"/>
-    <w:lsdException w:name="Medium Shading 2 Accent 5" w:uiPriority="64"/>
-    <w:lsdException w:name="Medium List 1 Accent 5" w:uiPriority="65"/>
-    <w:lsdException w:name="Medium List 2 Accent 5" w:uiPriority="66"/>
-    <w:lsdException w:name="Medium Grid 1 Accent 5" w:uiPriority="67"/>
-    <w:lsdException w:name="Medium Grid 2 Accent 5" w:uiPriority="68"/>
-    <w:lsdException w:name="Medium Grid 3 Accent 5" w:uiPriority="69"/>
-    <w:lsdException w:name="Dark List Accent 5" w:uiPriority="70"/>
-    <w:lsdException w:name="Colorful Shading Accent 5" w:uiPriority="71"/>
-    <w:lsdException w:name="Colorful List Accent 5" w:uiPriority="72"/>
-    <w:lsdException w:name="Colorful Grid Accent 5" w:uiPriority="73"/>
-    <w:lsdException w:name="Light Shading Accent 6" w:uiPriority="60"/>
-    <w:lsdException w:name="Light List Accent 6" w:uiPriority="61"/>
-    <w:lsdException w:name="Light Grid Accent 6" w:uiPriority="62"/>
-    <w:lsdException w:name="Medium Shading 1 Accent 6" w:uiPriority="63"/>
-    <w:lsdException w:name="Medium Shading 2 Accent 6" w:uiPriority="64"/>
-    <w:lsdException w:name="Medium List 1 Accent 6" w:uiPriority="65"/>
-    <w:lsdException w:name="Medium List 2 Accent 6" w:uiPriority="66"/>
-    <w:lsdException w:name="Medium Grid 1 Accent 6" w:uiPriority="67"/>
-    <w:lsdException w:name="Medium Grid 2 Accent 6" w:uiPriority="68"/>
-    <w:lsdException w:name="Medium Grid 3 Accent 6" w:uiPriority="69"/>
-    <w:lsdException w:name="Dark List Accent 6" w:uiPriority="70"/>
-    <w:lsdException w:name="Colorful Shading Accent 6" w:uiPriority="71"/>
-    <w:lsdException w:name="Colorful List Accent 6" w:uiPriority="72"/>
-    <w:lsdException w:name="Colorful Grid Accent 6" w:uiPriority="73"/>
-    <w:lsdException w:name="Subtle Emphasis" w:uiPriority="19" w:qFormat="1"/>
-    <w:lsdException w:name="Intense Emphasis" w:uiPriority="21" w:qFormat="1"/>
-    <w:lsdException w:name="Subtle Reference" w:uiPriority="31" w:qFormat="1"/>
-    <w:lsdException w:name="Intense Reference" w:uiPriority="32" w:qFormat="1"/>
-    <w:lsdException w:name="Book Title" w:uiPriority="33" w:qFormat="1"/>
-    <w:lsdException w:name="Bibliography" w:semiHidden="1" w:uiPriority="37" w:unhideWhenUsed="1"/>
-    <w:lsdException w:name="TOC Heading" w:semiHidden="1" w:uiPriority="39" w:unhideWhenUsed="1" w:qFormat="1"/>
-    <w:lsdException w:name="Plain Table 1" w:uiPriority="41"/>
-    <w:lsdException w:name="Plain Table 2" w:uiPriority="42"/>
-    <w:lsdException w:name="Plain Table 3" w:uiPriority="43"/>
-    <w:lsdException w:name="Plain Table 4" w:uiPriority="44"/>
-    <w:lsdException w:name="Plain Table 5" w:uiPriority="45"/>
-    <w:lsdException w:name="Grid Table Light" w:uiPriority="40"/>
-    <w:lsdException w:name="Grid Table 1 Light" w:uiPriority="46"/>
-    <w:lsdException w:name="Grid Table 2" w:uiPriority="47"/>
-    <w:lsdException w:name="Grid Table 3" w:uiPriority="48"/>
-    <w:lsdException w:name="Grid Table 4" w:uiPriority="49"/>
-    <w:lsdException w:name="Grid Table 5 Dark" w:uiPriority="50"/>
-    <w:lsdException w:name="Grid Table 6 Colorful" w:uiPriority="51"/>
-    <w:lsdException w:name="Grid Table 7 Colorful" w:uiPriority="52"/>
-    <w:lsdException w:name="Grid Table 1 Light Accent 1" w:uiPriority="46"/>
-    <w:lsdException w:name="Grid Table 2 Accent 1" w:uiPriority="47"/>
-    <w:lsdException w:name="Grid Table 3 Accent 1" w:uiPriority="48"/>
-    <w:lsdException w:name="Grid Table 4 Accent 1" w:uiPriority="49"/>
-    <w:lsdException w:name="Grid Table 5 Dark Accent 1" w:uiPriority="50"/>
-    <w:lsdException w:name="Grid Table 6 Colorful Accent 1" w:uiPriority="51"/>
-    <w:lsdException w:name="Grid Table 7 Colorful Accent 1" w:uiPriority="52"/>
-    <w:lsdException w:name="Grid Table 1 Light Accent 2" w:uiPriority="46"/>
-    <w:lsdException w:name="Grid Table 2 Accent 2" w:uiPriority="47"/>
-    <w:lsdException w:name="Grid Table 3 Accent 2" w:uiPriority="48"/>
-    <w:lsdException w:name="Grid Table 4 Accent 2" w:uiPriority="49"/>
-    <w:lsdException w:name="Grid Table 5 Dark Accent 2" w:uiPriority="50"/>
-    <w:lsdException w:name="Grid Table 6 Colorful Accent 2" w:uiPriority="51"/>
-    <w:lsdException w:name="Grid Table 7 Colorful Accent 2" w:uiPriority="52"/>
-    <w:lsdException w:name="Grid Table 1 Light Accent 3" w:uiPriority="46"/>
-    <w:lsdException w:name="Grid Table 2 Accent 3" w:uiPriority="47"/>
-    <w:lsdException w:name="Grid Table 3 Accent 3" w:uiPriority="48"/>
-    <w:lsdException w:name="Grid Table 4 Accent 3" w:uiPriority="49"/>
-    <w:lsdException w:name="Grid Table 5 Dark Accent 3" w:uiPriority="50"/>
-    <w:lsdException w:name="Grid Table 6 Colorful Accent 3" w:uiPriority="51"/>
-    <w:lsdException w:name="Grid Table 7 Colorful Accent 3" w:uiPriority="52"/>
-    <w:lsdException w:name="Grid Table 1 Light Accent 4" w:uiPriority="46"/>
-    <w:lsdException w:name="Grid Table 2 Accent 4" w:uiPriority="47"/>
-    <w:lsdException w:name="Grid Table 3 Accent 4" w:uiPriority="48"/>
-    <w:lsdException w:name="Grid Table 4 Accent 4" w:uiPriority="49"/>
-    <w:lsdException w:name="Grid Table 5 Dark Accent 4" w:uiPriority="50"/>
-    <w:lsdException w:name="Grid Table 6 Colorful Accent 4" w:uiPriority="51"/>
-    <w:lsdException w:name="Grid Table 7 Colorful Accent 4" w:uiPriority="52"/>
-    <w:lsdException w:name="Grid Table 1 Light Accent 5" w:uiPriority="46"/>
-    <w:lsdException w:name="Grid Table 2 Accent 5" w:uiPriority="47"/>
-    <w:lsdException w:name="Grid Table 3 Accent 5" w:uiPriority="48"/>
-    <w:lsdException w:name="Grid Table 4 Accent 5" w:uiPriority="49"/>
-    <w:lsdException w:name="Grid Table 5 Dark Accent 5" w:uiPriority="50"/>
-    <w:lsdException w:name="Grid Table 6 Colorful Accent 5" w:uiPriority="51"/>
-    <w:lsdException w:name="Grid Table 7 Colorful Accent 5" w:uiPriority="52"/>
-    <w:lsdException w:name="Grid Table 1 Light Accent 6" w:uiPriority="46"/>
-    <w:lsdException w:name="Grid Table 2 Accent 6" w:uiPriority="47"/>
-    <w:lsdException w:name="Grid Table 3 Accent 6" w:uiPriority="48"/>
-    <w:lsdException w:name="Grid Table 4 Accent 6" w:uiPriority="49"/>
-    <w:lsdException w:name="Grid Table 5 Dark Accent 6" w:uiPriority="50"/>
-    <w:lsdException w:name="Grid Table 6 Colorful Accent 6" w:uiPriority="51"/>
-    <w:lsdException w:name="Grid Table 7 Colorful Accent 6" w:uiPriority="52"/>
-    <w:lsdException w:name="List Table 1 Light" w:uiPriority="46"/>
-    <w:lsdException w:name="List Table 2" w:uiPriority="47"/>
-    <w:lsdException w:name="List Table 3" w:uiPriority="48"/>
-    <w:lsdException w:name="List Table 4" w:uiPriority="49"/>
-    <w:lsdException w:name="List Table 5 Dark" w:uiPriority="50"/>
-    <w:lsdException w:name="List Table 6 Colorful" w:uiPriority="51"/>
-    <w:lsdException w:name="List Table 7 Colorful" w:uiPriority="52"/>
-    <w:lsdException w:name="List Table 1 Light Accent 1" w:uiPriority="46"/>
-    <w:lsdException w:name="List Table 2 Accent 1" w:uiPriority="47"/>
-    <w:lsdException w:name="List Table 3 Accent 1" w:uiPriority="48"/>
-    <w:lsdException w:name="List Table 4 Accent 1" w:uiPriority="49"/>
-    <w:lsdException w:name="List Table 5 Dark Accent 1" w:uiPriority="50"/>
-    <w:lsdException w:name="List Table 6 Colorful Accent 1" w:uiPriority="51"/>
-    <w:lsdException w:name="List Table 7 Colorful Accent 1" w:uiPriority="52"/>
-    <w:lsdException w:name="List Table 1 Light Accent 2" w:uiPriority="46"/>
-    <w:lsdException w:name="List Table 2 Accent 2" w:uiPriority="47"/>
-    <w:lsdException w:name="List Table 3 Accent 2" w:uiPriority="48"/>
-    <w:lsdException w:name="List Table 4 Accent 2" w:uiPriority="49"/>
-    <w:lsdException w:name="List Table 5 Dark Accent 2" w:uiPriority="50"/>
-    <w:lsdException w:name="List Table 6 Colorful Accent 2" w:uiPriority="51"/>
-    <w:lsdException w:name="List Table 7 Colorful Accent 2" w:uiPriority="52"/>
-    <w:lsdException w:name="List Table 1 Light Accent 3" w:uiPriority="46"/>
-    <w:lsdException w:name="List Table 2 Accent 3" w:uiPriority="47"/>
-    <w:lsdException w:name="List Table 3 Accent 3" w:uiPriority="48"/>
-    <w:lsdException w:name="List Table 4 Accent 3" w:uiPriority="49"/>
-    <w:lsdException w:name="List Table 5 Dark Accent 3" w:uiPriority="50"/>
-    <w:lsdException w:name="List Table 6 Colorful Accent 3" w:uiPriority="51"/>
-    <w:lsdException w:name="List Table 7 Colorful Accent 3" w:uiPriority="52"/>
-    <w:lsdException w:name="List Table 1 Light Accent 4" w:uiPriority="46"/>
-    <w:lsdException w:name="List Table 2 Accent 4" w:uiPriority="47"/>
-    <w:lsdException w:name="List Table 3 Accent 4" w:uiPriority="48"/>
-    <w:lsdException w:name="List Table 4 Accent 4" w:uiPriority="49"/>
-    <w:lsdException w:name="List Table 5 Dark Accent 4" w:uiPriority="50"/>
-    <w:lsdException w:name="List Table 6 Colorful Accent 4" w:uiPriority="51"/>
-    <w:lsdException w:name="List Table 7 Colorful Accent 4" w:uiPriority="52"/>
-    <w:lsdException w:name="List Table 1 Light Accent 5" w:uiPriority="46"/>
-    <w:lsdException w:name="List Table 2 Accent 5" w:uiPriority="47"/>
-    <w:lsdException w:name="List Table 3 Accent 5" w:uiPriority="48"/>
-    <w:lsdException w:name="List Table 4 Accent 5" w:uiPriority="49"/>
-    <w:lsdException w:name="List Table 5 Dark Accent 5" w:uiPriority="50"/>
-    <w:lsdException w:name="List Table 6 Colorful Accent 5" w:uiPriority="51"/>
-    <w:lsdException w:name="List Table 7 Colorful Accent 5" w:uiPriority="52"/>
-    <w:lsdException w:name="List Table 1 Light Accent 6" w:uiPriority="46"/>
-    <w:lsdException w:name="List Table 2 Accent 6" w:uiPriority="47"/>
-    <w:lsdException w:name="List Table 3 Accent 6" w:uiPriority="48"/>
-    <w:lsdException w:name="List Table 4 Accent 6" w:uiPriority="49"/>
-    <w:lsdException w:name="List Table 5 Dark Accent 6" w:uiPriority="50"/>
-    <w:lsdException w:name="List Table 6 Colorful Accent 6" w:uiPriority="51"/>
-    <w:lsdException w:name="List Table 7 Colorful Accent 6" w:uiPriority="52"/>
-    <w:lsdException w:name="Mention" w:semiHidden="1" w:unhideWhenUsed="1"/>
-    <w:lsdException w:name="Smart Hyperlink" w:semiHidden="1" w:unhideWhenUsed="1"/>
-    <w:lsdException w:name="Hashtag" w:semiHidden="1" w:unhideWhenUsed="1"/>
-    <w:lsdException w:name="Unresolved Mention" w:semiHidden="1" w:unhideWhenUsed="1"/>
-    <w:lsdException w:name="Smart Link" w:semiHidden="1" w:unhideWhenUsed="1"/>
+  <w:latentStyles w:defLockedState="0" w:defUIPriority="99" w:defSemiHidden="1" w:defUnhideWhenUsed="1" w:defQFormat="0" w:count="267">
+    <w:lsdException w:name="Normal" w:semiHidden="0" w:uiPriority="0" w:unhideWhenUsed="0" w:qFormat="1"/>
+    <w:lsdException w:name="heading 1" w:semiHidden="0" w:uiPriority="9" w:unhideWhenUsed="0" w:qFormat="1"/>
+    <w:lsdException w:name="heading 2" w:uiPriority="9" w:qFormat="1"/>
+    <w:lsdException w:name="heading 3" w:uiPriority="9" w:qFormat="1"/>
+    <w:lsdException w:name="heading 4" w:uiPriority="9" w:qFormat="1"/>
+    <w:lsdException w:name="heading 5" w:uiPriority="9" w:qFormat="1"/>
+    <w:lsdException w:name="heading 6" w:uiPriority="9" w:qFormat="1"/>
+    <w:lsdException w:name="heading 7" w:uiPriority="9" w:qFormat="1"/>
+    <w:lsdException w:name="heading 8" w:uiPriority="9" w:qFormat="1"/>
+    <w:lsdException w:name="heading 9" w:uiPriority="9" w:qFormat="1"/>
+    <w:lsdException w:name="toc 1" w:uiPriority="39"/>
+    <w:lsdException w:name="toc 2" w:uiPriority="39"/>
+    <w:lsdException w:name="toc 3" w:uiPriority="39"/>
+    <w:lsdException w:name="toc 4" w:uiPriority="39"/>
+    <w:lsdException w:name="toc 5" w:uiPriority="39"/>
+    <w:lsdException w:name="toc 6" w:uiPriority="39"/>
+    <w:lsdException w:name="toc 7" w:uiPriority="39"/>
+    <w:lsdException w:name="toc 8" w:uiPriority="39"/>
+    <w:lsdException w:name="toc 9" w:uiPriority="39"/>
+    <w:lsdException w:name="caption" w:uiPriority="35" w:qFormat="1"/>
+    <w:lsdException w:name="Title" w:semiHidden="0" w:uiPriority="10" w:unhideWhenUsed="0" w:qFormat="1"/>
+    <w:lsdException w:name="Default Paragraph Font" w:uiPriority="1"/>
+    <w:lsdException w:name="Subtitle" w:semiHidden="0" w:uiPriority="11" w:unhideWhenUsed="0" w:qFormat="1"/>
+    <w:lsdException w:name="Strong" w:semiHidden="0" w:uiPriority="22" w:unhideWhenUsed="0" w:qFormat="1"/>
+    <w:lsdException w:name="Emphasis" w:semiHidden="0" w:uiPriority="20" w:unhideWhenUsed="0" w:qFormat="1"/>
+    <w:lsdException w:name="Normal Table" w:semiHidden="0" w:unhideWhenUsed="0"/>
+    <w:lsdException w:name="Table Web 3" w:semiHidden="0" w:unhideWhenUsed="0"/>
+    <w:lsdException w:name="Table Grid" w:semiHidden="0" w:uiPriority="39" w:unhideWhenUsed="0"/>
+    <w:lsdException w:name="Table Theme" w:semiHidden="0" w:unhideWhenUsed="0"/>
+    <w:lsdException w:name="Placeholder Text" w:unhideWhenUsed="0"/>
+    <w:lsdException w:name="No Spacing" w:semiHidden="0" w:uiPriority="1" w:unhideWhenUsed="0" w:qFormat="1"/>
+    <w:lsdException w:name="Light Shading" w:semiHidden="0" w:uiPriority="60" w:unhideWhenUsed="0"/>
+    <w:lsdException w:name="Light List" w:semiHidden="0" w:uiPriority="61" w:unhideWhenUsed="0"/>
+    <w:lsdException w:name="Light Grid" w:semiHidden="0" w:uiPriority="62" w:unhideWhenUsed="0"/>
+    <w:lsdException w:name="Medium Shading 1" w:semiHidden="0" w:uiPriority="63" w:unhideWhenUsed="0"/>
+    <w:lsdException w:name="Medium Shading 2" w:semiHidden="0" w:uiPriority="64" w:unhideWhenUsed="0"/>
+    <w:lsdException w:name="Medium List 1" w:semiHidden="0" w:uiPriority="65" w:unhideWhenUsed="0"/>
+    <w:lsdException w:name="Medium List 2" w:semiHidden="0" w:uiPriority="66" w:unhideWhenUsed="0"/>
+    <w:lsdException w:name="Medium Grid 1" w:semiHidden="0" w:uiPriority="67" w:unhideWhenUsed="0"/>
+    <w:lsdException w:name="Medium Grid 2" w:semiHidden="0" w:uiPriority="68" w:unhideWhenUsed="0"/>
+    <w:lsdException w:name="Medium Grid 3" w:semiHidden="0" w:uiPriority="69" w:unhideWhenUsed="0"/>
+    <w:lsdException w:name="Dark List" w:semiHidden="0" w:uiPriority="70" w:unhideWhenUsed="0"/>
+    <w:lsdException w:name="Colorful Shading" w:semiHidden="0" w:uiPriority="71" w:unhideWhenUsed="0"/>
+    <w:lsdException w:name="Colorful List" w:semiHidden="0" w:uiPriority="72" w:unhideWhenUsed="0"/>
+    <w:lsdException w:name="Colorful Grid" w:semiHidden="0" w:uiPriority="73" w:unhideWhenUsed="0"/>
+    <w:lsdException w:name="Light Shading Accent 1" w:semiHidden="0" w:uiPriority="60" w:unhideWhenUsed="0"/>
+    <w:lsdException w:name="Light List Accent 1" w:semiHidden="0" w:uiPriority="61" w:unhideWhenUsed="0"/>
+    <w:lsdException w:name="Light Grid Accent 1" w:semiHidden="0" w:uiPriority="62" w:unhideWhenUsed="0"/>
+    <w:lsdException w:name="Medium Shading 1 Accent 1" w:semiHidden="0" w:uiPriority="63" w:unhideWhenUsed="0"/>
+    <w:lsdException w:name="Medium Shading 2 Accent 1" w:semiHidden="0" w:uiPriority="64" w:unhideWhenUsed="0"/>
+    <w:lsdException w:name="Medium List 1 Accent 1" w:semiHidden="0" w:uiPriority="65" w:unhideWhenUsed="0"/>
+    <w:lsdException w:name="Revision" w:unhideWhenUsed="0"/>
+    <w:lsdException w:name="List Paragraph" w:semiHidden="0" w:uiPriority="34" w:unhideWhenUsed="0" w:qFormat="1"/>
+    <w:lsdException w:name="Quote" w:semiHidden="0" w:uiPriority="29" w:unhideWhenUsed="0" w:qFormat="1"/>
+    <w:lsdException w:name="Intense Quote" w:semiHidden="0" w:uiPriority="30" w:unhideWhenUsed="0" w:qFormat="1"/>
+    <w:lsdException w:name="Medium List 2 Accent 1" w:semiHidden="0" w:uiPriority="66" w:unhideWhenUsed="0"/>
+    <w:lsdException w:name="Medium Grid 1 Accent 1" w:semiHidden="0" w:uiPriority="67" w:unhideWhenUsed="0"/>
+    <w:lsdException w:name="Medium Grid 2 Accent 1" w:semiHidden="0" w:uiPriority="68" w:unhideWhenUsed="0"/>
+    <w:lsdException w:name="Medium Grid 3 Accent 1" w:semiHidden="0" w:uiPriority="69" w:unhideWhenUsed="0"/>
+    <w:lsdException w:name="Dark List Accent 1" w:semiHidden="0" w:uiPriority="70" w:unhideWhenUsed="0"/>
+    <w:lsdException w:name="Colorful Shading Accent 1" w:semiHidden="0" w:uiPriority="71" w:unhideWhenUsed="0"/>
+    <w:lsdException w:name="Colorful List Accent 1" w:semiHidden="0" w:uiPriority="72" w:unhideWhenUsed="0"/>
+    <w:lsdException w:name="Colorful Grid Accent 1" w:semiHidden="0" w:uiPriority="73" w:unhideWhenUsed="0"/>
+    <w:lsdException w:name="Light Shading Accent 2" w:semiHidden="0" w:uiPriority="60" w:unhideWhenUsed="0"/>
+    <w:lsdException w:name="Light List Accent 2" w:semiHidden="0" w:uiPriority="61" w:unhideWhenUsed="0"/>
+    <w:lsdException w:name="Light Grid Accent 2" w:semiHidden="0" w:uiPriority="62" w:unhideWhenUsed="0"/>
+    <w:lsdException w:name="Medium Shading 1 Accent 2" w:semiHidden="0" w:uiPriority="63" w:unhideWhenUsed="0"/>
+    <w:lsdException w:name="Medium Shading 2 Accent 2" w:semiHidden="0" w:uiPriority="64" w:unhideWhenUsed="0"/>
+    <w:lsdException w:name="Medium List 1 Accent 2" w:semiHidden="0" w:uiPriority="65" w:unhideWhenUsed="0"/>
+    <w:lsdException w:name="Medium List 2 Accent 2" w:semiHidden="0" w:uiPriority="66" w:unhideWhenUsed="0"/>
+    <w:lsdException w:name="Medium Grid 1 Accent 2" w:semiHidden="0" w:uiPriority="67" w:unhideWhenUsed="0"/>
+    <w:lsdException w:name="Medium Grid 2 Accent 2" w:semiHidden="0" w:uiPriority="68" w:unhideWhenUsed="0"/>
+    <w:lsdException w:name="Medium Grid 3 Accent 2" w:semiHidden="0" w:uiPriority="69" w:unhideWhenUsed="0"/>
+    <w:lsdException w:name="Dark List Accent 2" w:semiHidden="0" w:uiPriority="70" w:unhideWhenUsed="0"/>
+    <w:lsdException w:name="Colorful Shading Accent 2" w:semiHidden="0" w:uiPriority="71" w:unhideWhenUsed="0"/>
+    <w:lsdException w:name="Colorful List Accent 2" w:semiHidden="0" w:uiPriority="72" w:unhideWhenUsed="0"/>
+    <w:lsdException w:name="Colorful Grid Accent 2" w:semiHidden="0" w:uiPriority="73" w:unhideWhenUsed="0"/>
+    <w:lsdException w:name="Light Shading Accent 3" w:semiHidden="0" w:uiPriority="60" w:unhideWhenUsed="0"/>
+    <w:lsdException w:name="Light List Accent 3" w:semiHidden="0" w:uiPriority="61" w:unhideWhenUsed="0"/>
+    <w:lsdException w:name="Light Grid Accent 3" w:semiHidden="0" w:uiPriority="62" w:unhideWhenUsed="0"/>
+    <w:lsdException w:name="Medium Shading 1 Accent 3" w:semiHidden="0" w:uiPriority="63" w:unhideWhenUsed="0"/>
+    <w:lsdException w:name="Medium Shading 2 Accent 3" w:semiHidden="0" w:uiPriority="64" w:unhideWhenUsed="0"/>
+    <w:lsdException w:name="Medium List 1 Accent 3" w:semiHidden="0" w:uiPriority="65" w:unhideWhenUsed="0"/>
+    <w:lsdException w:name="Medium List 2 Accent 3" w:semiHidden="0" w:uiPriority="66" w:unhideWhenUsed="0"/>
+    <w:lsdException w:name="Medium Grid 1 Accent 3" w:semiHidden="0" w:uiPriority="67" w:unhideWhenUsed="0"/>
+    <w:lsdException w:name="Medium Grid 2 Accent 3" w:semiHidden="0" w:uiPriority="68" w:unhideWhenUsed="0"/>
+    <w:lsdException w:name="Medium Grid 3 Accent 3" w:semiHidden="0" w:uiPriority="69" w:unhideWhenUsed="0"/>
+    <w:lsdException w:name="Dark List Accent 3" w:semiHidden="0" w:uiPriority="70" w:unhideWhenUsed="0"/>
+    <w:lsdException w:name="Colorful Shading Accent 3" w:semiHidden="0" w:uiPriority="71" w:unhideWhenUsed="0"/>
+    <w:lsdException w:name="Colorful List Accent 3" w:semiHidden="0" w:uiPriority="72" w:unhideWhenUsed="0"/>
+    <w:lsdException w:name="Colorful Grid Accent 3" w:semiHidden="0" w:uiPriority="73" w:unhideWhenUsed="0"/>
+    <w:lsdException w:name="Light Shading Accent 4" w:semiHidden="0" w:uiPriority="60" w:unhideWhenUsed="0"/>
+    <w:lsdException w:name="Light List Accent 4" w:semiHidden="0" w:uiPriority="61" w:unhideWhenUsed="0"/>
+    <w:lsdException w:name="Light Grid Accent 4" w:semiHidden="0" w:uiPriority="62" w:unhideWhenUsed="0"/>
+    <w:lsdException w:name="Medium Shading 1 Accent 4" w:semiHidden="0" w:uiPriority="63" w:unhideWhenUsed="0"/>
+    <w:lsdException w:name="Medium Shading 2 Accent 4" w:semiHidden="0" w:uiPriority="64" w:unhideWhenUsed="0"/>
+    <w:lsdException w:name="Medium List 1 Accent 4" w:semiHidden="0" w:uiPriority="65" w:unhideWhenUsed="0"/>
+    <w:lsdException w:name="Medium List 2 Accent 4" w:semiHidden="0" w:uiPriority="66" w:unhideWhenUsed="0"/>
+    <w:lsdException w:name="Medium Grid 1 Accent 4" w:semiHidden="0" w:uiPriority="67" w:unhideWhenUsed="0"/>
+    <w:lsdException w:name="Medium Grid 2 Accent 4" w:semiHidden="0" w:uiPriority="68" w:unhideWhenUsed="0"/>
+    <w:lsdException w:name="Medium Grid 3 Accent 4" w:semiHidden="0" w:uiPriority="69" w:unhideWhenUsed="0"/>
+    <w:lsdException w:name="Dark List Accent 4" w:semiHidden="0" w:uiPriority="70" w:unhideWhenUsed="0"/>
+    <w:lsdException w:name="Colorful Shading Accent 4" w:semiHidden="0" w:uiPriority="71" w:unhideWhenUsed="0"/>
+    <w:lsdException w:name="Colorful List Accent 4" w:semiHidden="0" w:uiPriority="72" w:unhideWhenUsed="0"/>
+    <w:lsdException w:name="Colorful Grid Accent 4" w:semiHidden="0" w:uiPriority="73" w:unhideWhenUsed="0"/>
+    <w:lsdException w:name="Light Shading Accent 5" w:semiHidden="0" w:uiPriority="60" w:unhideWhenUsed="0"/>
+    <w:lsdException w:name="Light List Accent 5" w:semiHidden="0" w:uiPriority="61" w:unhideWhenUsed="0"/>
+    <w:lsdException w:name="Light Grid Accent 5" w:semiHidden="0" w:uiPriority="62" w:unhideWhenUsed="0"/>
+    <w:lsdException w:name="Medium Shading 1 Accent 5" w:semiHidden="0" w:uiPriority="63" w:unhideWhenUsed="0"/>
+    <w:lsdException w:name="Medium Shading 2 Accent 5" w:semiHidden="0" w:uiPriority="64" w:unhideWhenUsed="0"/>
+    <w:lsdException w:name="Medium List 1 Accent 5" w:semiHidden="0" w:uiPriority="65" w:unhideWhenUsed="0"/>
+    <w:lsdException w:name="Medium List 2 Accent 5" w:semiHidden="0" w:uiPriority="66" w:unhideWhenUsed="0"/>
+    <w:lsdException w:name="Medium Grid 1 Accent 5" w:semiHidden="0" w:uiPriority="67" w:unhideWhenUsed="0"/>
+    <w:lsdException w:name="Medium Grid 2 Accent 5" w:semiHidden="0" w:uiPriority="68" w:unhideWhenUsed="0"/>
+    <w:lsdException w:name="Medium Grid 3 Accent 5" w:semiHidden="0" w:uiPriority="69" w:unhideWhenUsed="0"/>
+    <w:lsdException w:name="Dark List Accent 5" w:semiHidden="0" w:uiPriority="70" w:unhideWhenUsed="0"/>
+    <w:lsdException w:name="Colorful Shading Accent 5" w:semiHidden="0" w:uiPriority="71" w:unhideWhenUsed="0"/>
+    <w:lsdException w:name="Colorful List Accent 5" w:semiHidden="0" w:uiPriority="72" w:unhideWhenUsed="0"/>
+    <w:lsdException w:name="Colorful Grid Accent 5" w:semiHidden="0" w:uiPriority="73" w:unhideWhenUsed="0"/>
+    <w:lsdException w:name="Light Shading Accent 6" w:semiHidden="0" w:uiPriority="60" w:unhideWhenUsed="0"/>
+    <w:lsdException w:name="Light List Accent 6" w:semiHidden="0" w:uiPriority="61" w:unhideWhenUsed="0"/>
+    <w:lsdException w:name="Light Grid Accent 6" w:semiHidden="0" w:uiPriority="62" w:unhideWhenUsed="0"/>
+    <w:lsdException w:name="Medium Shading 1 Accent 6" w:semiHidden="0" w:uiPriority="63" w:unhideWhenUsed="0"/>
+    <w:lsdException w:name="Medium Shading 2 Accent 6" w:semiHidden="0" w:uiPriority="64" w:unhideWhenUsed="0"/>
+    <w:lsdException w:name="Medium List 1 Accent 6" w:semiHidden="0" w:uiPriority="65" w:unhideWhenUsed="0"/>
+    <w:lsdException w:name="Medium List 2 Accent 6" w:semiHidden="0" w:uiPriority="66" w:unhideWhenUsed="0"/>
+    <w:lsdException w:name="Medium Grid 1 Accent 6" w:semiHidden="0" w:uiPriority="67" w:unhideWhenUsed="0"/>
+    <w:lsdException w:name="Medium Grid 2 Accent 6" w:semiHidden="0" w:uiPriority="68" w:unhideWhenUsed="0"/>
+    <w:lsdException w:name="Medium Grid 3 Accent 6" w:semiHidden="0" w:uiPriority="69" w:unhideWhenUsed="0"/>
+    <w:lsdException w:name="Dark List Accent 6" w:semiHidden="0" w:uiPriority="70" w:unhideWhenUsed="0"/>
+    <w:lsdException w:name="Colorful Shading Accent 6" w:semiHidden="0" w:uiPriority="71" w:unhideWhenUsed="0"/>
+    <w:lsdException w:name="Colorful List Accent 6" w:semiHidden="0" w:uiPriority="72" w:unhideWhenUsed="0"/>
+    <w:lsdException w:name="Colorful Grid Accent 6" w:semiHidden="0" w:uiPriority="73" w:unhideWhenUsed="0"/>
+    <w:lsdException w:name="Subtle Emphasis" w:semiHidden="0" w:uiPriority="19" w:unhideWhenUsed="0" w:qFormat="1"/>
+    <w:lsdException w:name="Intense Emphasis" w:semiHidden="0" w:uiPriority="21" w:unhideWhenUsed="0" w:qFormat="1"/>
+    <w:lsdException w:name="Subtle Reference" w:semiHidden="0" w:uiPriority="31" w:unhideWhenUsed="0" w:qFormat="1"/>
+    <w:lsdException w:name="Intense Reference" w:semiHidden="0" w:uiPriority="32" w:unhideWhenUsed="0" w:qFormat="1"/>
+    <w:lsdException w:name="Book Title" w:semiHidden="0" w:uiPriority="33" w:unhideWhenUsed="0" w:qFormat="1"/>
+    <w:lsdException w:name="Bibliography" w:uiPriority="37"/>
+    <w:lsdException w:name="TOC Heading" w:uiPriority="39" w:qFormat="1"/>
   </w:latentStyles>
   <w:style w:type="paragraph" w:default="1" w:styleId="Normal">
     <w:name w:val="Normal"/>
@@ -1804,6 +1681,259 @@
     <w:uiPriority w:val="99"/>
     <w:semiHidden/>
     <w:unhideWhenUsed/>
+  </w:style>
+  <w:style w:type="paragraph" w:styleId="BalloonText">
+    <w:name w:val="Balloon Text"/>
+    <w:basedOn w:val="Normal"/>
+    <w:link w:val="BalloonTextChar"/>
+    <w:uiPriority w:val="99"/>
+    <w:semiHidden/>
+    <w:unhideWhenUsed/>
+    <w:rsid w:val="00D35D6B"/>
+    <w:pPr>
+      <w:spacing w:after="0" w:line="240" w:lineRule="auto"/>
+    </w:pPr>
+    <w:rPr>
+      <w:rFonts w:ascii="Tahoma" w:hAnsi="Tahoma" w:cs="Tahoma"/>
+      <w:sz w:val="16"/>
+      <w:szCs w:val="16"/>
+    </w:rPr>
+  </w:style>
+  <w:style w:type="character" w:customStyle="1" w:styleId="BalloonTextChar">
+    <w:name w:val="Balloon Text Char"/>
+    <w:basedOn w:val="DefaultParagraphFont"/>
+    <w:link w:val="BalloonText"/>
+    <w:uiPriority w:val="99"/>
+    <w:semiHidden/>
+    <w:rsid w:val="00D35D6B"/>
+    <w:rPr>
+      <w:rFonts w:ascii="Tahoma" w:hAnsi="Tahoma" w:cs="Tahoma"/>
+      <w:sz w:val="16"/>
+      <w:szCs w:val="16"/>
+    </w:rPr>
+  </w:style>
+</w:styles>
+</file>
+
+<file path=word/stylesWithEffects.xml><?xml version="1.0" encoding="utf-8"?>
+<w:styles xmlns:wpc="http://schemas.microsoft.com/office/word/2010/wordprocessingCanvas" xmlns:mc="http://schemas.openxmlformats.org/markup-compatibility/2006" xmlns:o="urn:schemas-microsoft-com:office:office" xmlns:r="http://schemas.openxmlformats.org/officeDocument/2006/relationships" xmlns:m="http://schemas.openxmlformats.org/officeDocument/2006/math" xmlns:v="urn:schemas-microsoft-com:vml" xmlns:wp14="http://schemas.microsoft.com/office/word/2010/wordprocessingDrawing" xmlns:wp="http://schemas.openxmlformats.org/drawingml/2006/wordprocessingDrawing" xmlns:w10="urn:schemas-microsoft-com:office:word" xmlns:w="http://schemas.openxmlformats.org/wordprocessingml/2006/main" xmlns:w14="http://schemas.microsoft.com/office/word/2010/wordml" xmlns:wpg="http://schemas.microsoft.com/office/word/2010/wordprocessingGroup" xmlns:wpi="http://schemas.microsoft.com/office/word/2010/wordprocessingInk" xmlns:wne="http://schemas.microsoft.com/office/word/2006/wordml" xmlns:wps="http://schemas.microsoft.com/office/word/2010/wordprocessingShape" mc:Ignorable="w14 wp14">
+  <w:docDefaults>
+    <w:rPrDefault>
+      <w:rPr>
+        <w:rFonts w:asciiTheme="minorHAnsi" w:eastAsiaTheme="minorHAnsi" w:hAnsiTheme="minorHAnsi" w:cstheme="minorBidi"/>
+        <w:sz w:val="22"/>
+        <w:szCs w:val="22"/>
+        <w:lang w:val="en-GB" w:eastAsia="en-US" w:bidi="ar-SA"/>
+      </w:rPr>
+    </w:rPrDefault>
+    <w:pPrDefault>
+      <w:pPr>
+        <w:spacing w:after="160" w:line="259" w:lineRule="auto"/>
+      </w:pPr>
+    </w:pPrDefault>
+  </w:docDefaults>
+  <w:latentStyles w:defLockedState="0" w:defUIPriority="99" w:defSemiHidden="1" w:defUnhideWhenUsed="1" w:defQFormat="0" w:count="267">
+    <w:lsdException w:name="Normal" w:semiHidden="0" w:uiPriority="0" w:unhideWhenUsed="0" w:qFormat="1"/>
+    <w:lsdException w:name="heading 1" w:semiHidden="0" w:uiPriority="9" w:unhideWhenUsed="0" w:qFormat="1"/>
+    <w:lsdException w:name="heading 2" w:uiPriority="9" w:qFormat="1"/>
+    <w:lsdException w:name="heading 3" w:uiPriority="9" w:qFormat="1"/>
+    <w:lsdException w:name="heading 4" w:uiPriority="9" w:qFormat="1"/>
+    <w:lsdException w:name="heading 5" w:uiPriority="9" w:qFormat="1"/>
+    <w:lsdException w:name="heading 6" w:uiPriority="9" w:qFormat="1"/>
+    <w:lsdException w:name="heading 7" w:uiPriority="9" w:qFormat="1"/>
+    <w:lsdException w:name="heading 8" w:uiPriority="9" w:qFormat="1"/>
+    <w:lsdException w:name="heading 9" w:uiPriority="9" w:qFormat="1"/>
+    <w:lsdException w:name="toc 1" w:uiPriority="39"/>
+    <w:lsdException w:name="toc 2" w:uiPriority="39"/>
+    <w:lsdException w:name="toc 3" w:uiPriority="39"/>
+    <w:lsdException w:name="toc 4" w:uiPriority="39"/>
+    <w:lsdException w:name="toc 5" w:uiPriority="39"/>
+    <w:lsdException w:name="toc 6" w:uiPriority="39"/>
+    <w:lsdException w:name="toc 7" w:uiPriority="39"/>
+    <w:lsdException w:name="toc 8" w:uiPriority="39"/>
+    <w:lsdException w:name="toc 9" w:uiPriority="39"/>
+    <w:lsdException w:name="caption" w:uiPriority="35" w:qFormat="1"/>
+    <w:lsdException w:name="Title" w:semiHidden="0" w:uiPriority="10" w:unhideWhenUsed="0" w:qFormat="1"/>
+    <w:lsdException w:name="Default Paragraph Font" w:uiPriority="1"/>
+    <w:lsdException w:name="Subtitle" w:semiHidden="0" w:uiPriority="11" w:unhideWhenUsed="0" w:qFormat="1"/>
+    <w:lsdException w:name="Strong" w:semiHidden="0" w:uiPriority="22" w:unhideWhenUsed="0" w:qFormat="1"/>
+    <w:lsdException w:name="Emphasis" w:semiHidden="0" w:uiPriority="20" w:unhideWhenUsed="0" w:qFormat="1"/>
+    <w:lsdException w:name="Normal Table" w:semiHidden="0" w:unhideWhenUsed="0"/>
+    <w:lsdException w:name="Table Web 3" w:semiHidden="0" w:unhideWhenUsed="0"/>
+    <w:lsdException w:name="Table Grid" w:semiHidden="0" w:uiPriority="39" w:unhideWhenUsed="0"/>
+    <w:lsdException w:name="Table Theme" w:semiHidden="0" w:unhideWhenUsed="0"/>
+    <w:lsdException w:name="Placeholder Text" w:unhideWhenUsed="0"/>
+    <w:lsdException w:name="No Spacing" w:semiHidden="0" w:uiPriority="1" w:unhideWhenUsed="0" w:qFormat="1"/>
+    <w:lsdException w:name="Light Shading" w:semiHidden="0" w:uiPriority="60" w:unhideWhenUsed="0"/>
+    <w:lsdException w:name="Light List" w:semiHidden="0" w:uiPriority="61" w:unhideWhenUsed="0"/>
+    <w:lsdException w:name="Light Grid" w:semiHidden="0" w:uiPriority="62" w:unhideWhenUsed="0"/>
+    <w:lsdException w:name="Medium Shading 1" w:semiHidden="0" w:uiPriority="63" w:unhideWhenUsed="0"/>
+    <w:lsdException w:name="Medium Shading 2" w:semiHidden="0" w:uiPriority="64" w:unhideWhenUsed="0"/>
+    <w:lsdException w:name="Medium List 1" w:semiHidden="0" w:uiPriority="65" w:unhideWhenUsed="0"/>
+    <w:lsdException w:name="Medium List 2" w:semiHidden="0" w:uiPriority="66" w:unhideWhenUsed="0"/>
+    <w:lsdException w:name="Medium Grid 1" w:semiHidden="0" w:uiPriority="67" w:unhideWhenUsed="0"/>
+    <w:lsdException w:name="Medium Grid 2" w:semiHidden="0" w:uiPriority="68" w:unhideWhenUsed="0"/>
+    <w:lsdException w:name="Medium Grid 3" w:semiHidden="0" w:uiPriority="69" w:unhideWhenUsed="0"/>
+    <w:lsdException w:name="Dark List" w:semiHidden="0" w:uiPriority="70" w:unhideWhenUsed="0"/>
+    <w:lsdException w:name="Colorful Shading" w:semiHidden="0" w:uiPriority="71" w:unhideWhenUsed="0"/>
+    <w:lsdException w:name="Colorful List" w:semiHidden="0" w:uiPriority="72" w:unhideWhenUsed="0"/>
+    <w:lsdException w:name="Colorful Grid" w:semiHidden="0" w:uiPriority="73" w:unhideWhenUsed="0"/>
+    <w:lsdException w:name="Light Shading Accent 1" w:semiHidden="0" w:uiPriority="60" w:unhideWhenUsed="0"/>
+    <w:lsdException w:name="Light List Accent 1" w:semiHidden="0" w:uiPriority="61" w:unhideWhenUsed="0"/>
+    <w:lsdException w:name="Light Grid Accent 1" w:semiHidden="0" w:uiPriority="62" w:unhideWhenUsed="0"/>
+    <w:lsdException w:name="Medium Shading 1 Accent 1" w:semiHidden="0" w:uiPriority="63" w:unhideWhenUsed="0"/>
+    <w:lsdException w:name="Medium Shading 2 Accent 1" w:semiHidden="0" w:uiPriority="64" w:unhideWhenUsed="0"/>
+    <w:lsdException w:name="Medium List 1 Accent 1" w:semiHidden="0" w:uiPriority="65" w:unhideWhenUsed="0"/>
+    <w:lsdException w:name="Revision" w:unhideWhenUsed="0"/>
+    <w:lsdException w:name="List Paragraph" w:semiHidden="0" w:uiPriority="34" w:unhideWhenUsed="0" w:qFormat="1"/>
+    <w:lsdException w:name="Quote" w:semiHidden="0" w:uiPriority="29" w:unhideWhenUsed="0" w:qFormat="1"/>
+    <w:lsdException w:name="Intense Quote" w:semiHidden="0" w:uiPriority="30" w:unhideWhenUsed="0" w:qFormat="1"/>
+    <w:lsdException w:name="Medium List 2 Accent 1" w:semiHidden="0" w:uiPriority="66" w:unhideWhenUsed="0"/>
+    <w:lsdException w:name="Medium Grid 1 Accent 1" w:semiHidden="0" w:uiPriority="67" w:unhideWhenUsed="0"/>
+    <w:lsdException w:name="Medium Grid 2 Accent 1" w:semiHidden="0" w:uiPriority="68" w:unhideWhenUsed="0"/>
+    <w:lsdException w:name="Medium Grid 3 Accent 1" w:semiHidden="0" w:uiPriority="69" w:unhideWhenUsed="0"/>
+    <w:lsdException w:name="Dark List Accent 1" w:semiHidden="0" w:uiPriority="70" w:unhideWhenUsed="0"/>
+    <w:lsdException w:name="Colorful Shading Accent 1" w:semiHidden="0" w:uiPriority="71" w:unhideWhenUsed="0"/>
+    <w:lsdException w:name="Colorful List Accent 1" w:semiHidden="0" w:uiPriority="72" w:unhideWhenUsed="0"/>
+    <w:lsdException w:name="Colorful Grid Accent 1" w:semiHidden="0" w:uiPriority="73" w:unhideWhenUsed="0"/>
+    <w:lsdException w:name="Light Shading Accent 2" w:semiHidden="0" w:uiPriority="60" w:unhideWhenUsed="0"/>
+    <w:lsdException w:name="Light List Accent 2" w:semiHidden="0" w:uiPriority="61" w:unhideWhenUsed="0"/>
+    <w:lsdException w:name="Light Grid Accent 2" w:semiHidden="0" w:uiPriority="62" w:unhideWhenUsed="0"/>
+    <w:lsdException w:name="Medium Shading 1 Accent 2" w:semiHidden="0" w:uiPriority="63" w:unhideWhenUsed="0"/>
+    <w:lsdException w:name="Medium Shading 2 Accent 2" w:semiHidden="0" w:uiPriority="64" w:unhideWhenUsed="0"/>
+    <w:lsdException w:name="Medium List 1 Accent 2" w:semiHidden="0" w:uiPriority="65" w:unhideWhenUsed="0"/>
+    <w:lsdException w:name="Medium List 2 Accent 2" w:semiHidden="0" w:uiPriority="66" w:unhideWhenUsed="0"/>
+    <w:lsdException w:name="Medium Grid 1 Accent 2" w:semiHidden="0" w:uiPriority="67" w:unhideWhenUsed="0"/>
+    <w:lsdException w:name="Medium Grid 2 Accent 2" w:semiHidden="0" w:uiPriority="68" w:unhideWhenUsed="0"/>
+    <w:lsdException w:name="Medium Grid 3 Accent 2" w:semiHidden="0" w:uiPriority="69" w:unhideWhenUsed="0"/>
+    <w:lsdException w:name="Dark List Accent 2" w:semiHidden="0" w:uiPriority="70" w:unhideWhenUsed="0"/>
+    <w:lsdException w:name="Colorful Shading Accent 2" w:semiHidden="0" w:uiPriority="71" w:unhideWhenUsed="0"/>
+    <w:lsdException w:name="Colorful List Accent 2" w:semiHidden="0" w:uiPriority="72" w:unhideWhenUsed="0"/>
+    <w:lsdException w:name="Colorful Grid Accent 2" w:semiHidden="0" w:uiPriority="73" w:unhideWhenUsed="0"/>
+    <w:lsdException w:name="Light Shading Accent 3" w:semiHidden="0" w:uiPriority="60" w:unhideWhenUsed="0"/>
+    <w:lsdException w:name="Light List Accent 3" w:semiHidden="0" w:uiPriority="61" w:unhideWhenUsed="0"/>
+    <w:lsdException w:name="Light Grid Accent 3" w:semiHidden="0" w:uiPriority="62" w:unhideWhenUsed="0"/>
+    <w:lsdException w:name="Medium Shading 1 Accent 3" w:semiHidden="0" w:uiPriority="63" w:unhideWhenUsed="0"/>
+    <w:lsdException w:name="Medium Shading 2 Accent 3" w:semiHidden="0" w:uiPriority="64" w:unhideWhenUsed="0"/>
+    <w:lsdException w:name="Medium List 1 Accent 3" w:semiHidden="0" w:uiPriority="65" w:unhideWhenUsed="0"/>
+    <w:lsdException w:name="Medium List 2 Accent 3" w:semiHidden="0" w:uiPriority="66" w:unhideWhenUsed="0"/>
+    <w:lsdException w:name="Medium Grid 1 Accent 3" w:semiHidden="0" w:uiPriority="67" w:unhideWhenUsed="0"/>
+    <w:lsdException w:name="Medium Grid 2 Accent 3" w:semiHidden="0" w:uiPriority="68" w:unhideWhenUsed="0"/>
+    <w:lsdException w:name="Medium Grid 3 Accent 3" w:semiHidden="0" w:uiPriority="69" w:unhideWhenUsed="0"/>
+    <w:lsdException w:name="Dark List Accent 3" w:semiHidden="0" w:uiPriority="70" w:unhideWhenUsed="0"/>
+    <w:lsdException w:name="Colorful Shading Accent 3" w:semiHidden="0" w:uiPriority="71" w:unhideWhenUsed="0"/>
+    <w:lsdException w:name="Colorful List Accent 3" w:semiHidden="0" w:uiPriority="72" w:unhideWhenUsed="0"/>
+    <w:lsdException w:name="Colorful Grid Accent 3" w:semiHidden="0" w:uiPriority="73" w:unhideWhenUsed="0"/>
+    <w:lsdException w:name="Light Shading Accent 4" w:semiHidden="0" w:uiPriority="60" w:unhideWhenUsed="0"/>
+    <w:lsdException w:name="Light List Accent 4" w:semiHidden="0" w:uiPriority="61" w:unhideWhenUsed="0"/>
+    <w:lsdException w:name="Light Grid Accent 4" w:semiHidden="0" w:uiPriority="62" w:unhideWhenUsed="0"/>
+    <w:lsdException w:name="Medium Shading 1 Accent 4" w:semiHidden="0" w:uiPriority="63" w:unhideWhenUsed="0"/>
+    <w:lsdException w:name="Medium Shading 2 Accent 4" w:semiHidden="0" w:uiPriority="64" w:unhideWhenUsed="0"/>
+    <w:lsdException w:name="Medium List 1 Accent 4" w:semiHidden="0" w:uiPriority="65" w:unhideWhenUsed="0"/>
+    <w:lsdException w:name="Medium List 2 Accent 4" w:semiHidden="0" w:uiPriority="66" w:unhideWhenUsed="0"/>
+    <w:lsdException w:name="Medium Grid 1 Accent 4" w:semiHidden="0" w:uiPriority="67" w:unhideWhenUsed="0"/>
+    <w:lsdException w:name="Medium Grid 2 Accent 4" w:semiHidden="0" w:uiPriority="68" w:unhideWhenUsed="0"/>
+    <w:lsdException w:name="Medium Grid 3 Accent 4" w:semiHidden="0" w:uiPriority="69" w:unhideWhenUsed="0"/>
+    <w:lsdException w:name="Dark List Accent 4" w:semiHidden="0" w:uiPriority="70" w:unhideWhenUsed="0"/>
+    <w:lsdException w:name="Colorful Shading Accent 4" w:semiHidden="0" w:uiPriority="71" w:unhideWhenUsed="0"/>
+    <w:lsdException w:name="Colorful List Accent 4" w:semiHidden="0" w:uiPriority="72" w:unhideWhenUsed="0"/>
+    <w:lsdException w:name="Colorful Grid Accent 4" w:semiHidden="0" w:uiPriority="73" w:unhideWhenUsed="0"/>
+    <w:lsdException w:name="Light Shading Accent 5" w:semiHidden="0" w:uiPriority="60" w:unhideWhenUsed="0"/>
+    <w:lsdException w:name="Light List Accent 5" w:semiHidden="0" w:uiPriority="61" w:unhideWhenUsed="0"/>
+    <w:lsdException w:name="Light Grid Accent 5" w:semiHidden="0" w:uiPriority="62" w:unhideWhenUsed="0"/>
+    <w:lsdException w:name="Medium Shading 1 Accent 5" w:semiHidden="0" w:uiPriority="63" w:unhideWhenUsed="0"/>
+    <w:lsdException w:name="Medium Shading 2 Accent 5" w:semiHidden="0" w:uiPriority="64" w:unhideWhenUsed="0"/>
+    <w:lsdException w:name="Medium List 1 Accent 5" w:semiHidden="0" w:uiPriority="65" w:unhideWhenUsed="0"/>
+    <w:lsdException w:name="Medium List 2 Accent 5" w:semiHidden="0" w:uiPriority="66" w:unhideWhenUsed="0"/>
+    <w:lsdException w:name="Medium Grid 1 Accent 5" w:semiHidden="0" w:uiPriority="67" w:unhideWhenUsed="0"/>
+    <w:lsdException w:name="Medium Grid 2 Accent 5" w:semiHidden="0" w:uiPriority="68" w:unhideWhenUsed="0"/>
+    <w:lsdException w:name="Medium Grid 3 Accent 5" w:semiHidden="0" w:uiPriority="69" w:unhideWhenUsed="0"/>
+    <w:lsdException w:name="Dark List Accent 5" w:semiHidden="0" w:uiPriority="70" w:unhideWhenUsed="0"/>
+    <w:lsdException w:name="Colorful Shading Accent 5" w:semiHidden="0" w:uiPriority="71" w:unhideWhenUsed="0"/>
+    <w:lsdException w:name="Colorful List Accent 5" w:semiHidden="0" w:uiPriority="72" w:unhideWhenUsed="0"/>
+    <w:lsdException w:name="Colorful Grid Accent 5" w:semiHidden="0" w:uiPriority="73" w:unhideWhenUsed="0"/>
+    <w:lsdException w:name="Light Shading Accent 6" w:semiHidden="0" w:uiPriority="60" w:unhideWhenUsed="0"/>
+    <w:lsdException w:name="Light List Accent 6" w:semiHidden="0" w:uiPriority="61" w:unhideWhenUsed="0"/>
+    <w:lsdException w:name="Light Grid Accent 6" w:semiHidden="0" w:uiPriority="62" w:unhideWhenUsed="0"/>
+    <w:lsdException w:name="Medium Shading 1 Accent 6" w:semiHidden="0" w:uiPriority="63" w:unhideWhenUsed="0"/>
+    <w:lsdException w:name="Medium Shading 2 Accent 6" w:semiHidden="0" w:uiPriority="64" w:unhideWhenUsed="0"/>
+    <w:lsdException w:name="Medium List 1 Accent 6" w:semiHidden="0" w:uiPriority="65" w:unhideWhenUsed="0"/>
+    <w:lsdException w:name="Medium List 2 Accent 6" w:semiHidden="0" w:uiPriority="66" w:unhideWhenUsed="0"/>
+    <w:lsdException w:name="Medium Grid 1 Accent 6" w:semiHidden="0" w:uiPriority="67" w:unhideWhenUsed="0"/>
+    <w:lsdException w:name="Medium Grid 2 Accent 6" w:semiHidden="0" w:uiPriority="68" w:unhideWhenUsed="0"/>
+    <w:lsdException w:name="Medium Grid 3 Accent 6" w:semiHidden="0" w:uiPriority="69" w:unhideWhenUsed="0"/>
+    <w:lsdException w:name="Dark List Accent 6" w:semiHidden="0" w:uiPriority="70" w:unhideWhenUsed="0"/>
+    <w:lsdException w:name="Colorful Shading Accent 6" w:semiHidden="0" w:uiPriority="71" w:unhideWhenUsed="0"/>
+    <w:lsdException w:name="Colorful List Accent 6" w:semiHidden="0" w:uiPriority="72" w:unhideWhenUsed="0"/>
+    <w:lsdException w:name="Colorful Grid Accent 6" w:semiHidden="0" w:uiPriority="73" w:unhideWhenUsed="0"/>
+    <w:lsdException w:name="Subtle Emphasis" w:semiHidden="0" w:uiPriority="19" w:unhideWhenUsed="0" w:qFormat="1"/>
+    <w:lsdException w:name="Intense Emphasis" w:semiHidden="0" w:uiPriority="21" w:unhideWhenUsed="0" w:qFormat="1"/>
+    <w:lsdException w:name="Subtle Reference" w:semiHidden="0" w:uiPriority="31" w:unhideWhenUsed="0" w:qFormat="1"/>
+    <w:lsdException w:name="Intense Reference" w:semiHidden="0" w:uiPriority="32" w:unhideWhenUsed="0" w:qFormat="1"/>
+    <w:lsdException w:name="Book Title" w:semiHidden="0" w:uiPriority="33" w:unhideWhenUsed="0" w:qFormat="1"/>
+    <w:lsdException w:name="Bibliography" w:uiPriority="37"/>
+    <w:lsdException w:name="TOC Heading" w:uiPriority="39" w:qFormat="1"/>
+  </w:latentStyles>
+  <w:style w:type="paragraph" w:default="1" w:styleId="Normal">
+    <w:name w:val="Normal"/>
+    <w:qFormat/>
+  </w:style>
+  <w:style w:type="character" w:default="1" w:styleId="DefaultParagraphFont">
+    <w:name w:val="Default Paragraph Font"/>
+    <w:uiPriority w:val="1"/>
+    <w:semiHidden/>
+    <w:unhideWhenUsed/>
+  </w:style>
+  <w:style w:type="table" w:default="1" w:styleId="TableNormal">
+    <w:name w:val="Normal Table"/>
+    <w:uiPriority w:val="99"/>
+    <w:semiHidden/>
+    <w:unhideWhenUsed/>
+    <w:tblPr>
+      <w:tblInd w:w="0" w:type="dxa"/>
+      <w:tblCellMar>
+        <w:top w:w="0" w:type="dxa"/>
+        <w:left w:w="108" w:type="dxa"/>
+        <w:bottom w:w="0" w:type="dxa"/>
+        <w:right w:w="108" w:type="dxa"/>
+      </w:tblCellMar>
+    </w:tblPr>
+  </w:style>
+  <w:style w:type="numbering" w:default="1" w:styleId="NoList">
+    <w:name w:val="No List"/>
+    <w:uiPriority w:val="99"/>
+    <w:semiHidden/>
+    <w:unhideWhenUsed/>
+  </w:style>
+  <w:style w:type="paragraph" w:styleId="BalloonText">
+    <w:name w:val="Balloon Text"/>
+    <w:basedOn w:val="Normal"/>
+    <w:link w:val="BalloonTextChar"/>
+    <w:uiPriority w:val="99"/>
+    <w:semiHidden/>
+    <w:unhideWhenUsed/>
+    <w:rsid w:val="00D35D6B"/>
+    <w:pPr>
+      <w:spacing w:after="0" w:line="240" w:lineRule="auto"/>
+    </w:pPr>
+    <w:rPr>
+      <w:rFonts w:ascii="Tahoma" w:hAnsi="Tahoma" w:cs="Tahoma"/>
+      <w:sz w:val="16"/>
+      <w:szCs w:val="16"/>
+    </w:rPr>
+  </w:style>
+  <w:style w:type="character" w:customStyle="1" w:styleId="BalloonTextChar">
+    <w:name w:val="Balloon Text Char"/>
+    <w:basedOn w:val="DefaultParagraphFont"/>
+    <w:link w:val="BalloonText"/>
+    <w:uiPriority w:val="99"/>
+    <w:semiHidden/>
+    <w:rsid w:val="00D35D6B"/>
+    <w:rPr>
+      <w:rFonts w:ascii="Tahoma" w:hAnsi="Tahoma" w:cs="Tahoma"/>
+      <w:sz w:val="16"/>
+      <w:szCs w:val="16"/>
+    </w:rPr>
   </w:style>
 </w:styles>
 </file>
@@ -2097,7 +2227,7 @@
   <a:extraClrSchemeLst/>
   <a:extLst>
     <a:ext uri="{05A4C25C-085E-4340-85A3-A5531E510DB2}">
-      <thm15:themeFamily xmlns:thm15="http://schemas.microsoft.com/office/thememl/2012/main" name="Office Theme" id="{62F939B6-93AF-4DB8-9C6B-D6C7DFDC589F}" vid="{4A3C46E8-61CC-4603-A589-7422A47A8E4A}"/>
+      <thm15:themeFamily xmlns:thm15="http://schemas.microsoft.com/office/thememl/2012/main" xmlns="" name="Office Theme" id="{62F939B6-93AF-4DB8-9C6B-D6C7DFDC589F}" vid="{4A3C46E8-61CC-4603-A589-7422A47A8E4A}"/>
     </a:ext>
   </a:extLst>
 </a:theme>

</xml_diff>